<commit_message>
:hammer: generate pdf add text
</commit_message>
<xml_diff>
--- a/doc_test.docx
+++ b/doc_test.docx
@@ -6,11 +6,17 @@
       <w:pPr>
         <w:jc w:val="center"/>
         <w:rPr>
+          <w:rFonts w:ascii="Inter" w:hAnsi="Inter" w:cstheme="minorHAnsi"/>
+          <w:i/>
+          <w:iCs/>
           <w:lang w:val="fr-RE"/>
         </w:rPr>
       </w:pPr>
       <w:r>
         <w:rPr>
+          <w:rFonts w:ascii="Inter" w:hAnsi="Inter" w:cstheme="minorHAnsi"/>
+          <w:i/>
+          <w:iCs/>
           <w:lang w:val="fr-RE"/>
         </w:rPr>
         <w:t>Example de document</w:t>
@@ -20,41 +26,999 @@
       <w:pPr>
         <w:jc w:val="center"/>
         <w:rPr>
+          <w:rFonts w:ascii="Inter" w:hAnsi="Inter" w:cstheme="minorHAnsi"/>
           <w:b/>
           <w:bCs/>
+          <w:color w:val="FF0000"/>
           <w:sz w:val="36"/>
           <w:szCs w:val="36"/>
+          <w:u w:val="double"/>
           <w:lang w:val="fr-RE"/>
         </w:rPr>
       </w:pPr>
       <w:r>
         <w:rPr>
+          <w:rFonts w:ascii="Inter" w:hAnsi="Inter" w:cstheme="minorHAnsi"/>
           <w:b/>
           <w:bCs/>
+          <w:color w:val="FF0000"/>
           <w:sz w:val="36"/>
           <w:szCs w:val="36"/>
+          <w:u w:val="double"/>
           <w:lang w:val="fr-RE"/>
         </w:rPr>
-        <w:t>Document name</w:t>
-      </w:r>
+        <w:t xml:space="preserve">Document </w:t>
+      </w:r>
+      <w:proofErr w:type="spellStart"/>
+      <w:r>
+        <w:rPr>
+          <w:rFonts w:ascii="Inter" w:hAnsi="Inter" w:cstheme="minorHAnsi"/>
+          <w:b/>
+          <w:bCs/>
+          <w:color w:val="FF0000"/>
+          <w:sz w:val="36"/>
+          <w:szCs w:val="36"/>
+          <w:u w:val="double"/>
+          <w:lang w:val="fr-RE"/>
+        </w:rPr>
+        <w:t>name</w:t>
+      </w:r>
+      <w:proofErr w:type="spellEnd"/>
     </w:p>
     <w:p>
       <w:pPr>
         <w:rPr>
+          <w:rFonts w:ascii="Inter" w:hAnsi="Inter" w:cstheme="minorHAnsi"/>
           <w:lang w:val="fr-RE"/>
         </w:rPr>
       </w:pPr>
       <w:r>
         <w:rPr>
+          <w:rFonts w:ascii="Inter" w:hAnsi="Inter" w:cstheme="minorHAnsi"/>
           <w:lang w:val="fr-RE"/>
         </w:rPr>
-        <w:t>List example</w:t>
-      </w:r>
-      <w:r>
-        <w:rPr>
+        <w:t>List example :</w:t>
+      </w:r>
+    </w:p>
+    <w:p>
+      <w:pPr>
+        <w:jc w:val="right"/>
+        <w:rPr>
+          <w:rFonts w:ascii="Inter" w:hAnsi="Inter" w:cstheme="minorHAnsi"/>
+          <w:b/>
+          <w:sz w:val="36"/>
+          <w:szCs w:val="36"/>
+          <w:lang w:val="en-US"/>
+        </w:rPr>
+      </w:pPr>
+      <w:sdt>
+        <w:sdtPr>
+          <w:rPr>
+            <w:rFonts w:ascii="Inter" w:hAnsi="Inter" w:cstheme="minorHAnsi"/>
+            <w:b/>
+            <w:sz w:val="36"/>
+            <w:szCs w:val="36"/>
+            <w:lang w:val="en-US"/>
+          </w:rPr>
+          <w:alias w:val="docname"/>
+          <w:tag w:val="text"/>
+          <w:id w:val="5120000"/>
+          <w:placeholder>
+            <w:docPart w:val="15761B967F98408FB8704333CA84973F"/>
+          </w:placeholder>
+        </w:sdtPr>
+        <w:sdtContent>
+          <w:r>
+            <w:rPr>
+              <w:rFonts w:ascii="Inter" w:hAnsi="Inter" w:cstheme="minorHAnsi"/>
+              <w:b/>
+              <w:sz w:val="36"/>
+              <w:szCs w:val="36"/>
+              <w:lang w:val="fr-RE"/>
+            </w:rPr>
+            <w:t xml:space="preserve">Simple </w:t>
+          </w:r>
+          <w:proofErr w:type="spellStart"/>
+          <w:r>
+            <w:rPr>
+              <w:rFonts w:ascii="Inter" w:hAnsi="Inter" w:cstheme="minorHAnsi"/>
+              <w:b/>
+              <w:sz w:val="36"/>
+              <w:szCs w:val="36"/>
+              <w:lang w:val="fr-RE"/>
+            </w:rPr>
+            <w:t>docname</w:t>
+          </w:r>
+          <w:proofErr w:type="spellEnd"/>
+        </w:sdtContent>
+      </w:sdt>
+    </w:p>
+    <w:p>
+      <w:pPr>
+        <w:rPr>
+          <w:rFonts w:ascii="Inter" w:hAnsi="Inter" w:cstheme="minorHAnsi"/>
           <w:lang w:val="fr-RE"/>
         </w:rPr>
-        <w:t> :</w:t>
+      </w:pPr>
+      <w:proofErr w:type="spellStart"/>
+      <w:r>
+        <w:rPr>
+          <w:rFonts w:ascii="Inter" w:hAnsi="Inter" w:cstheme="minorHAnsi"/>
+          <w:lang w:val="en-US"/>
+        </w:rPr>
+        <w:t>Wisi</w:t>
+      </w:r>
+      <w:proofErr w:type="spellEnd"/>
+      <w:r>
+        <w:rPr>
+          <w:rFonts w:ascii="Inter" w:hAnsi="Inter" w:cstheme="minorHAnsi"/>
+          <w:lang w:val="en-US"/>
+        </w:rPr>
+        <w:t xml:space="preserve"> </w:t>
+      </w:r>
+      <w:proofErr w:type="spellStart"/>
+      <w:r>
+        <w:rPr>
+          <w:rFonts w:ascii="Inter" w:hAnsi="Inter" w:cstheme="minorHAnsi"/>
+          <w:lang w:val="en-US"/>
+        </w:rPr>
+        <w:t>justo</w:t>
+      </w:r>
+      <w:proofErr w:type="spellEnd"/>
+      <w:r>
+        <w:rPr>
+          <w:rFonts w:ascii="Inter" w:hAnsi="Inter" w:cstheme="minorHAnsi"/>
+          <w:lang w:val="en-US"/>
+        </w:rPr>
+        <w:t xml:space="preserve"> ipsum </w:t>
+      </w:r>
+      <w:proofErr w:type="spellStart"/>
+      <w:r>
+        <w:rPr>
+          <w:rFonts w:ascii="Inter" w:hAnsi="Inter" w:cstheme="minorHAnsi"/>
+          <w:lang w:val="en-US"/>
+        </w:rPr>
+        <w:t>sanctus</w:t>
+      </w:r>
+      <w:proofErr w:type="spellEnd"/>
+      <w:r>
+        <w:rPr>
+          <w:rFonts w:ascii="Inter" w:hAnsi="Inter" w:cstheme="minorHAnsi"/>
+          <w:lang w:val="en-US"/>
+        </w:rPr>
+        <w:t xml:space="preserve"> </w:t>
+      </w:r>
+      <w:proofErr w:type="spellStart"/>
+      <w:r>
+        <w:rPr>
+          <w:rFonts w:ascii="Inter" w:hAnsi="Inter" w:cstheme="minorHAnsi"/>
+          <w:lang w:val="en-US"/>
+        </w:rPr>
+        <w:t>consetetur</w:t>
+      </w:r>
+      <w:proofErr w:type="spellEnd"/>
+      <w:r>
+        <w:rPr>
+          <w:rFonts w:ascii="Inter" w:hAnsi="Inter" w:cstheme="minorHAnsi"/>
+          <w:lang w:val="en-US"/>
+        </w:rPr>
+        <w:t xml:space="preserve"> </w:t>
+      </w:r>
+      <w:proofErr w:type="spellStart"/>
+      <w:r>
+        <w:rPr>
+          <w:rFonts w:ascii="Inter" w:hAnsi="Inter" w:cstheme="minorHAnsi"/>
+          <w:lang w:val="en-US"/>
+        </w:rPr>
+        <w:t>zzril</w:t>
+      </w:r>
+      <w:proofErr w:type="spellEnd"/>
+      <w:r>
+        <w:rPr>
+          <w:rFonts w:ascii="Inter" w:hAnsi="Inter" w:cstheme="minorHAnsi"/>
+          <w:lang w:val="en-US"/>
+        </w:rPr>
+        <w:t xml:space="preserve"> sed </w:t>
+      </w:r>
+      <w:proofErr w:type="spellStart"/>
+      <w:r>
+        <w:rPr>
+          <w:rFonts w:ascii="Inter" w:hAnsi="Inter" w:cstheme="minorHAnsi"/>
+          <w:lang w:val="en-US"/>
+        </w:rPr>
+        <w:t>sanctus</w:t>
+      </w:r>
+      <w:proofErr w:type="spellEnd"/>
+      <w:r>
+        <w:rPr>
+          <w:rFonts w:ascii="Inter" w:hAnsi="Inter" w:cstheme="minorHAnsi"/>
+          <w:lang w:val="en-US"/>
+        </w:rPr>
+        <w:t xml:space="preserve"> </w:t>
+      </w:r>
+      <w:proofErr w:type="spellStart"/>
+      <w:r>
+        <w:rPr>
+          <w:rFonts w:ascii="Inter" w:hAnsi="Inter" w:cstheme="minorHAnsi"/>
+          <w:lang w:val="en-US"/>
+        </w:rPr>
+        <w:t>invidunt</w:t>
+      </w:r>
+      <w:proofErr w:type="spellEnd"/>
+      <w:r>
+        <w:rPr>
+          <w:rFonts w:ascii="Inter" w:hAnsi="Inter" w:cstheme="minorHAnsi"/>
+          <w:lang w:val="en-US"/>
+        </w:rPr>
+        <w:t xml:space="preserve"> magna </w:t>
+      </w:r>
+      <w:proofErr w:type="spellStart"/>
+      <w:r>
+        <w:rPr>
+          <w:rFonts w:ascii="Inter" w:hAnsi="Inter" w:cstheme="minorHAnsi"/>
+          <w:lang w:val="en-US"/>
+        </w:rPr>
+        <w:t>tempor</w:t>
+      </w:r>
+      <w:proofErr w:type="spellEnd"/>
+      <w:r>
+        <w:rPr>
+          <w:rFonts w:ascii="Inter" w:hAnsi="Inter" w:cstheme="minorHAnsi"/>
+          <w:lang w:val="en-US"/>
+        </w:rPr>
+        <w:t xml:space="preserve"> diam </w:t>
+      </w:r>
+      <w:proofErr w:type="spellStart"/>
+      <w:r>
+        <w:rPr>
+          <w:rFonts w:ascii="Inter" w:hAnsi="Inter" w:cstheme="minorHAnsi"/>
+          <w:lang w:val="en-US"/>
+        </w:rPr>
+        <w:t>consequat</w:t>
+      </w:r>
+      <w:proofErr w:type="spellEnd"/>
+      <w:r>
+        <w:rPr>
+          <w:rFonts w:ascii="Inter" w:hAnsi="Inter" w:cstheme="minorHAnsi"/>
+          <w:lang w:val="en-US"/>
+        </w:rPr>
+        <w:t xml:space="preserve">. </w:t>
+      </w:r>
+      <w:proofErr w:type="spellStart"/>
+      <w:r>
+        <w:rPr>
+          <w:rFonts w:ascii="Inter" w:hAnsi="Inter" w:cstheme="minorHAnsi"/>
+          <w:lang w:val="en-US"/>
+        </w:rPr>
+        <w:t>Exerci</w:t>
+      </w:r>
+      <w:proofErr w:type="spellEnd"/>
+      <w:r>
+        <w:rPr>
+          <w:rFonts w:ascii="Inter" w:hAnsi="Inter" w:cstheme="minorHAnsi"/>
+          <w:lang w:val="en-US"/>
+        </w:rPr>
+        <w:t xml:space="preserve"> sed </w:t>
+      </w:r>
+      <w:proofErr w:type="spellStart"/>
+      <w:r>
+        <w:rPr>
+          <w:rFonts w:ascii="Inter" w:hAnsi="Inter" w:cstheme="minorHAnsi"/>
+          <w:lang w:val="en-US"/>
+        </w:rPr>
+        <w:t>tempor</w:t>
+      </w:r>
+      <w:proofErr w:type="spellEnd"/>
+      <w:r>
+        <w:rPr>
+          <w:rFonts w:ascii="Inter" w:hAnsi="Inter" w:cstheme="minorHAnsi"/>
+          <w:lang w:val="en-US"/>
+        </w:rPr>
+        <w:t xml:space="preserve"> </w:t>
+      </w:r>
+      <w:proofErr w:type="spellStart"/>
+      <w:r>
+        <w:rPr>
+          <w:rFonts w:ascii="Inter" w:hAnsi="Inter" w:cstheme="minorHAnsi"/>
+          <w:lang w:val="en-US"/>
+        </w:rPr>
+        <w:t>invidunt</w:t>
+      </w:r>
+      <w:proofErr w:type="spellEnd"/>
+      <w:r>
+        <w:rPr>
+          <w:rFonts w:ascii="Inter" w:hAnsi="Inter" w:cstheme="minorHAnsi"/>
+          <w:lang w:val="en-US"/>
+        </w:rPr>
+        <w:t xml:space="preserve"> ipsum </w:t>
+      </w:r>
+      <w:proofErr w:type="spellStart"/>
+      <w:r>
+        <w:rPr>
+          <w:rFonts w:ascii="Inter" w:hAnsi="Inter" w:cstheme="minorHAnsi"/>
+          <w:lang w:val="en-US"/>
+        </w:rPr>
+        <w:t>vulputate</w:t>
+      </w:r>
+      <w:proofErr w:type="spellEnd"/>
+      <w:r>
+        <w:rPr>
+          <w:rFonts w:ascii="Inter" w:hAnsi="Inter" w:cstheme="minorHAnsi"/>
+          <w:lang w:val="en-US"/>
+        </w:rPr>
+        <w:t xml:space="preserve"> </w:t>
+      </w:r>
+      <w:proofErr w:type="spellStart"/>
+      <w:r>
+        <w:rPr>
+          <w:rFonts w:ascii="Inter" w:hAnsi="Inter" w:cstheme="minorHAnsi"/>
+          <w:lang w:val="en-US"/>
+        </w:rPr>
+        <w:t>amet</w:t>
+      </w:r>
+      <w:proofErr w:type="spellEnd"/>
+      <w:r>
+        <w:rPr>
+          <w:rFonts w:ascii="Inter" w:hAnsi="Inter" w:cstheme="minorHAnsi"/>
+          <w:lang w:val="en-US"/>
+        </w:rPr>
+        <w:t xml:space="preserve"> </w:t>
+      </w:r>
+      <w:proofErr w:type="spellStart"/>
+      <w:r>
+        <w:rPr>
+          <w:rFonts w:ascii="Inter" w:hAnsi="Inter" w:cstheme="minorHAnsi"/>
+          <w:lang w:val="en-US"/>
+        </w:rPr>
+        <w:t>gubergren</w:t>
+      </w:r>
+      <w:proofErr w:type="spellEnd"/>
+      <w:r>
+        <w:rPr>
+          <w:rFonts w:ascii="Inter" w:hAnsi="Inter" w:cstheme="minorHAnsi"/>
+          <w:lang w:val="en-US"/>
+        </w:rPr>
+        <w:t xml:space="preserve"> </w:t>
+      </w:r>
+      <w:proofErr w:type="spellStart"/>
+      <w:r>
+        <w:rPr>
+          <w:rFonts w:ascii="Inter" w:hAnsi="Inter" w:cstheme="minorHAnsi"/>
+          <w:lang w:val="en-US"/>
+        </w:rPr>
+        <w:t>tempor</w:t>
+      </w:r>
+      <w:proofErr w:type="spellEnd"/>
+      <w:r>
+        <w:rPr>
+          <w:rFonts w:ascii="Inter" w:hAnsi="Inter" w:cstheme="minorHAnsi"/>
+          <w:lang w:val="en-US"/>
+        </w:rPr>
+        <w:t xml:space="preserve"> </w:t>
+      </w:r>
+      <w:proofErr w:type="spellStart"/>
+      <w:r>
+        <w:rPr>
+          <w:rFonts w:ascii="Inter" w:hAnsi="Inter" w:cstheme="minorHAnsi"/>
+          <w:lang w:val="en-US"/>
+        </w:rPr>
+        <w:t>dignissim</w:t>
+      </w:r>
+      <w:proofErr w:type="spellEnd"/>
+      <w:r>
+        <w:rPr>
+          <w:rFonts w:ascii="Inter" w:hAnsi="Inter" w:cstheme="minorHAnsi"/>
+          <w:lang w:val="en-US"/>
+        </w:rPr>
+        <w:t xml:space="preserve"> </w:t>
+      </w:r>
+      <w:proofErr w:type="spellStart"/>
+      <w:r>
+        <w:rPr>
+          <w:rFonts w:ascii="Inter" w:hAnsi="Inter" w:cstheme="minorHAnsi"/>
+          <w:lang w:val="en-US"/>
+        </w:rPr>
+        <w:t>consetetur</w:t>
+      </w:r>
+      <w:proofErr w:type="spellEnd"/>
+      <w:r>
+        <w:rPr>
+          <w:rFonts w:ascii="Inter" w:hAnsi="Inter" w:cstheme="minorHAnsi"/>
+          <w:lang w:val="en-US"/>
+        </w:rPr>
+        <w:t xml:space="preserve"> </w:t>
+      </w:r>
+      <w:proofErr w:type="spellStart"/>
+      <w:r>
+        <w:rPr>
+          <w:rFonts w:ascii="Inter" w:hAnsi="Inter" w:cstheme="minorHAnsi"/>
+          <w:lang w:val="en-US"/>
+        </w:rPr>
+        <w:t>eirmod</w:t>
+      </w:r>
+      <w:proofErr w:type="spellEnd"/>
+      <w:r>
+        <w:rPr>
+          <w:rFonts w:ascii="Inter" w:hAnsi="Inter" w:cstheme="minorHAnsi"/>
+          <w:lang w:val="en-US"/>
+        </w:rPr>
+        <w:t xml:space="preserve"> </w:t>
+      </w:r>
+      <w:proofErr w:type="spellStart"/>
+      <w:r>
+        <w:rPr>
+          <w:rFonts w:ascii="Inter" w:hAnsi="Inter" w:cstheme="minorHAnsi"/>
+          <w:lang w:val="en-US"/>
+        </w:rPr>
+        <w:t>dolores</w:t>
+      </w:r>
+      <w:proofErr w:type="spellEnd"/>
+      <w:r>
+        <w:rPr>
+          <w:rFonts w:ascii="Inter" w:hAnsi="Inter" w:cstheme="minorHAnsi"/>
+          <w:lang w:val="en-US"/>
+        </w:rPr>
+        <w:t xml:space="preserve"> </w:t>
+      </w:r>
+      <w:proofErr w:type="spellStart"/>
+      <w:r>
+        <w:rPr>
+          <w:rFonts w:ascii="Inter" w:hAnsi="Inter" w:cstheme="minorHAnsi"/>
+          <w:lang w:val="en-US"/>
+        </w:rPr>
+        <w:t>quis</w:t>
+      </w:r>
+      <w:proofErr w:type="spellEnd"/>
+      <w:r>
+        <w:rPr>
+          <w:rFonts w:ascii="Inter" w:hAnsi="Inter" w:cstheme="minorHAnsi"/>
+          <w:lang w:val="en-US"/>
+        </w:rPr>
+        <w:t xml:space="preserve"> </w:t>
+      </w:r>
+      <w:proofErr w:type="spellStart"/>
+      <w:r>
+        <w:rPr>
+          <w:rFonts w:ascii="Inter" w:hAnsi="Inter" w:cstheme="minorHAnsi"/>
+          <w:lang w:val="en-US"/>
+        </w:rPr>
+        <w:t>vero</w:t>
+      </w:r>
+      <w:proofErr w:type="spellEnd"/>
+      <w:r>
+        <w:rPr>
+          <w:rFonts w:ascii="Inter" w:hAnsi="Inter" w:cstheme="minorHAnsi"/>
+          <w:lang w:val="en-US"/>
+        </w:rPr>
+        <w:t xml:space="preserve"> sit </w:t>
+      </w:r>
+      <w:proofErr w:type="spellStart"/>
+      <w:r>
+        <w:rPr>
+          <w:rFonts w:ascii="Inter" w:hAnsi="Inter" w:cstheme="minorHAnsi"/>
+          <w:lang w:val="en-US"/>
+        </w:rPr>
+        <w:t>tempor</w:t>
+      </w:r>
+      <w:proofErr w:type="spellEnd"/>
+      <w:r>
+        <w:rPr>
+          <w:rFonts w:ascii="Inter" w:hAnsi="Inter" w:cstheme="minorHAnsi"/>
+          <w:lang w:val="en-US"/>
+        </w:rPr>
+        <w:t xml:space="preserve">. Eros </w:t>
+      </w:r>
+      <w:proofErr w:type="spellStart"/>
+      <w:r>
+        <w:rPr>
+          <w:rFonts w:ascii="Inter" w:hAnsi="Inter" w:cstheme="minorHAnsi"/>
+          <w:lang w:val="en-US"/>
+        </w:rPr>
+        <w:t>duis</w:t>
+      </w:r>
+      <w:proofErr w:type="spellEnd"/>
+      <w:r>
+        <w:rPr>
+          <w:rFonts w:ascii="Inter" w:hAnsi="Inter" w:cstheme="minorHAnsi"/>
+          <w:lang w:val="en-US"/>
+        </w:rPr>
+        <w:t xml:space="preserve"> </w:t>
+      </w:r>
+      <w:proofErr w:type="spellStart"/>
+      <w:r>
+        <w:rPr>
+          <w:rFonts w:ascii="Inter" w:hAnsi="Inter" w:cstheme="minorHAnsi"/>
+          <w:lang w:val="en-US"/>
+        </w:rPr>
+        <w:t>imperdiet</w:t>
+      </w:r>
+      <w:proofErr w:type="spellEnd"/>
+      <w:r>
+        <w:rPr>
+          <w:rFonts w:ascii="Inter" w:hAnsi="Inter" w:cstheme="minorHAnsi"/>
+          <w:lang w:val="en-US"/>
+        </w:rPr>
+        <w:t xml:space="preserve"> </w:t>
+      </w:r>
+      <w:proofErr w:type="spellStart"/>
+      <w:r>
+        <w:rPr>
+          <w:rFonts w:ascii="Inter" w:hAnsi="Inter" w:cstheme="minorHAnsi"/>
+          <w:lang w:val="en-US"/>
+        </w:rPr>
+        <w:t>gubergren</w:t>
+      </w:r>
+      <w:proofErr w:type="spellEnd"/>
+      <w:r>
+        <w:rPr>
+          <w:rFonts w:ascii="Inter" w:hAnsi="Inter" w:cstheme="minorHAnsi"/>
+          <w:lang w:val="en-US"/>
+        </w:rPr>
+        <w:t xml:space="preserve"> magna </w:t>
+      </w:r>
+      <w:proofErr w:type="spellStart"/>
+      <w:r>
+        <w:rPr>
+          <w:rFonts w:ascii="Inter" w:hAnsi="Inter" w:cstheme="minorHAnsi"/>
+          <w:lang w:val="en-US"/>
+        </w:rPr>
+        <w:t>accumsan</w:t>
+      </w:r>
+      <w:proofErr w:type="spellEnd"/>
+      <w:r>
+        <w:rPr>
+          <w:rFonts w:ascii="Inter" w:hAnsi="Inter" w:cstheme="minorHAnsi"/>
+          <w:lang w:val="en-US"/>
+        </w:rPr>
+        <w:t xml:space="preserve"> et </w:t>
+      </w:r>
+      <w:proofErr w:type="spellStart"/>
+      <w:r>
+        <w:rPr>
+          <w:rFonts w:ascii="Inter" w:hAnsi="Inter" w:cstheme="minorHAnsi"/>
+          <w:lang w:val="en-US"/>
+        </w:rPr>
+        <w:t>consequat</w:t>
+      </w:r>
+      <w:proofErr w:type="spellEnd"/>
+      <w:r>
+        <w:rPr>
+          <w:rFonts w:ascii="Inter" w:hAnsi="Inter" w:cstheme="minorHAnsi"/>
+          <w:lang w:val="en-US"/>
+        </w:rPr>
+        <w:t xml:space="preserve"> et </w:t>
+      </w:r>
+      <w:proofErr w:type="spellStart"/>
+      <w:r>
+        <w:rPr>
+          <w:rFonts w:ascii="Inter" w:hAnsi="Inter" w:cstheme="minorHAnsi"/>
+          <w:lang w:val="en-US"/>
+        </w:rPr>
+        <w:t>tempor</w:t>
+      </w:r>
+      <w:proofErr w:type="spellEnd"/>
+      <w:r>
+        <w:rPr>
+          <w:rFonts w:ascii="Inter" w:hAnsi="Inter" w:cstheme="minorHAnsi"/>
+          <w:lang w:val="en-US"/>
+        </w:rPr>
+        <w:t xml:space="preserve">. Ad </w:t>
+      </w:r>
+      <w:proofErr w:type="spellStart"/>
+      <w:r>
+        <w:rPr>
+          <w:rFonts w:ascii="Inter" w:hAnsi="Inter" w:cstheme="minorHAnsi"/>
+          <w:lang w:val="en-US"/>
+        </w:rPr>
+        <w:t>accusam</w:t>
+      </w:r>
+      <w:proofErr w:type="spellEnd"/>
+      <w:r>
+        <w:rPr>
+          <w:rFonts w:ascii="Inter" w:hAnsi="Inter" w:cstheme="minorHAnsi"/>
+          <w:lang w:val="en-US"/>
+        </w:rPr>
+        <w:t xml:space="preserve"> doming </w:t>
+      </w:r>
+      <w:proofErr w:type="spellStart"/>
+      <w:r>
+        <w:rPr>
+          <w:rFonts w:ascii="Inter" w:hAnsi="Inter" w:cstheme="minorHAnsi"/>
+          <w:lang w:val="en-US"/>
+        </w:rPr>
+        <w:t>rebum</w:t>
+      </w:r>
+      <w:proofErr w:type="spellEnd"/>
+      <w:r>
+        <w:rPr>
+          <w:rFonts w:ascii="Inter" w:hAnsi="Inter" w:cstheme="minorHAnsi"/>
+          <w:lang w:val="en-US"/>
+        </w:rPr>
+        <w:t xml:space="preserve"> illum et </w:t>
+      </w:r>
+      <w:proofErr w:type="spellStart"/>
+      <w:r>
+        <w:rPr>
+          <w:rFonts w:ascii="Inter" w:hAnsi="Inter" w:cstheme="minorHAnsi"/>
+          <w:lang w:val="en-US"/>
+        </w:rPr>
+        <w:t>nonumy</w:t>
+      </w:r>
+      <w:proofErr w:type="spellEnd"/>
+      <w:r>
+        <w:rPr>
+          <w:rFonts w:ascii="Inter" w:hAnsi="Inter" w:cstheme="minorHAnsi"/>
+          <w:lang w:val="en-US"/>
+        </w:rPr>
+        <w:t xml:space="preserve"> </w:t>
+      </w:r>
+      <w:proofErr w:type="spellStart"/>
+      <w:r>
+        <w:rPr>
+          <w:rFonts w:ascii="Inter" w:hAnsi="Inter" w:cstheme="minorHAnsi"/>
+          <w:lang w:val="en-US"/>
+        </w:rPr>
+        <w:t>rebum</w:t>
+      </w:r>
+      <w:proofErr w:type="spellEnd"/>
+      <w:r>
+        <w:rPr>
+          <w:rFonts w:ascii="Inter" w:hAnsi="Inter" w:cstheme="minorHAnsi"/>
+          <w:lang w:val="en-US"/>
+        </w:rPr>
+        <w:t xml:space="preserve"> sit </w:t>
+      </w:r>
+      <w:proofErr w:type="spellStart"/>
+      <w:r>
+        <w:rPr>
+          <w:rFonts w:ascii="Inter" w:hAnsi="Inter" w:cstheme="minorHAnsi"/>
+          <w:lang w:val="en-US"/>
+        </w:rPr>
+        <w:t>invidunt</w:t>
+      </w:r>
+      <w:proofErr w:type="spellEnd"/>
+      <w:r>
+        <w:rPr>
+          <w:rFonts w:ascii="Inter" w:hAnsi="Inter" w:cstheme="minorHAnsi"/>
+          <w:lang w:val="en-US"/>
+        </w:rPr>
+        <w:t xml:space="preserve"> magna at </w:t>
+      </w:r>
+      <w:proofErr w:type="spellStart"/>
+      <w:r>
+        <w:rPr>
+          <w:rFonts w:ascii="Inter" w:hAnsi="Inter" w:cstheme="minorHAnsi"/>
+          <w:lang w:val="en-US"/>
+        </w:rPr>
+        <w:t>ullamcorper</w:t>
+      </w:r>
+      <w:proofErr w:type="spellEnd"/>
+      <w:r>
+        <w:rPr>
+          <w:rFonts w:ascii="Inter" w:hAnsi="Inter" w:cstheme="minorHAnsi"/>
+          <w:lang w:val="en-US"/>
+        </w:rPr>
+        <w:t xml:space="preserve">. Et </w:t>
+      </w:r>
+      <w:proofErr w:type="spellStart"/>
+      <w:r>
+        <w:rPr>
+          <w:rFonts w:ascii="Inter" w:hAnsi="Inter" w:cstheme="minorHAnsi"/>
+          <w:lang w:val="en-US"/>
+        </w:rPr>
+        <w:t>clita</w:t>
+      </w:r>
+      <w:proofErr w:type="spellEnd"/>
+      <w:r>
+        <w:rPr>
+          <w:rFonts w:ascii="Inter" w:hAnsi="Inter" w:cstheme="minorHAnsi"/>
+          <w:lang w:val="en-US"/>
+        </w:rPr>
+        <w:t xml:space="preserve"> </w:t>
+      </w:r>
+      <w:proofErr w:type="spellStart"/>
+      <w:r>
+        <w:rPr>
+          <w:rFonts w:ascii="Inter" w:hAnsi="Inter" w:cstheme="minorHAnsi"/>
+          <w:lang w:val="en-US"/>
+        </w:rPr>
+        <w:t>takimata</w:t>
+      </w:r>
+      <w:proofErr w:type="spellEnd"/>
+      <w:r>
+        <w:rPr>
+          <w:rFonts w:ascii="Inter" w:hAnsi="Inter" w:cstheme="minorHAnsi"/>
+          <w:lang w:val="en-US"/>
+        </w:rPr>
+        <w:t xml:space="preserve"> dolor. Magna diam minim </w:t>
+      </w:r>
+      <w:proofErr w:type="spellStart"/>
+      <w:r>
+        <w:rPr>
+          <w:rFonts w:ascii="Inter" w:hAnsi="Inter" w:cstheme="minorHAnsi"/>
+          <w:lang w:val="en-US"/>
+        </w:rPr>
+        <w:t>elitr</w:t>
+      </w:r>
+      <w:proofErr w:type="spellEnd"/>
+      <w:r>
+        <w:rPr>
+          <w:rFonts w:ascii="Inter" w:hAnsi="Inter" w:cstheme="minorHAnsi"/>
+          <w:lang w:val="en-US"/>
+        </w:rPr>
+        <w:t xml:space="preserve"> </w:t>
+      </w:r>
+      <w:proofErr w:type="spellStart"/>
+      <w:r>
+        <w:rPr>
+          <w:rFonts w:ascii="Inter" w:hAnsi="Inter" w:cstheme="minorHAnsi"/>
+          <w:lang w:val="en-US"/>
+        </w:rPr>
+        <w:t>ea</w:t>
+      </w:r>
+      <w:proofErr w:type="spellEnd"/>
+      <w:r>
+        <w:rPr>
+          <w:rFonts w:ascii="Inter" w:hAnsi="Inter" w:cstheme="minorHAnsi"/>
+          <w:lang w:val="en-US"/>
+        </w:rPr>
+        <w:t xml:space="preserve"> </w:t>
+      </w:r>
+      <w:proofErr w:type="spellStart"/>
+      <w:r>
+        <w:rPr>
+          <w:rFonts w:ascii="Inter" w:hAnsi="Inter" w:cstheme="minorHAnsi"/>
+          <w:lang w:val="en-US"/>
+        </w:rPr>
+        <w:t>vero</w:t>
+      </w:r>
+      <w:proofErr w:type="spellEnd"/>
+      <w:r>
+        <w:rPr>
+          <w:rFonts w:ascii="Inter" w:hAnsi="Inter" w:cstheme="minorHAnsi"/>
+          <w:lang w:val="en-US"/>
+        </w:rPr>
+        <w:t xml:space="preserve"> dolore. Minim ipsum </w:t>
+      </w:r>
+      <w:proofErr w:type="spellStart"/>
+      <w:r>
+        <w:rPr>
+          <w:rFonts w:ascii="Inter" w:hAnsi="Inter" w:cstheme="minorHAnsi"/>
+          <w:lang w:val="en-US"/>
+        </w:rPr>
+        <w:t>kasd</w:t>
+      </w:r>
+      <w:proofErr w:type="spellEnd"/>
+      <w:r>
+        <w:rPr>
+          <w:rFonts w:ascii="Inter" w:hAnsi="Inter" w:cstheme="minorHAnsi"/>
+          <w:lang w:val="en-US"/>
+        </w:rPr>
+        <w:t xml:space="preserve"> </w:t>
+      </w:r>
+      <w:proofErr w:type="spellStart"/>
+      <w:r>
+        <w:rPr>
+          <w:rFonts w:ascii="Inter" w:hAnsi="Inter" w:cstheme="minorHAnsi"/>
+          <w:lang w:val="en-US"/>
+        </w:rPr>
+        <w:t>nonumy</w:t>
+      </w:r>
+      <w:proofErr w:type="spellEnd"/>
+      <w:r>
+        <w:rPr>
+          <w:rFonts w:ascii="Inter" w:hAnsi="Inter" w:cstheme="minorHAnsi"/>
+          <w:lang w:val="en-US"/>
+        </w:rPr>
+        <w:t xml:space="preserve"> </w:t>
+      </w:r>
+      <w:proofErr w:type="spellStart"/>
+      <w:r>
+        <w:rPr>
+          <w:rFonts w:ascii="Inter" w:hAnsi="Inter" w:cstheme="minorHAnsi"/>
+          <w:lang w:val="en-US"/>
+        </w:rPr>
+        <w:t>clita</w:t>
+      </w:r>
+      <w:proofErr w:type="spellEnd"/>
+      <w:r>
+        <w:rPr>
+          <w:rFonts w:ascii="Inter" w:hAnsi="Inter" w:cstheme="minorHAnsi"/>
+          <w:lang w:val="en-US"/>
+        </w:rPr>
+        <w:t xml:space="preserve"> sea in </w:t>
+      </w:r>
+      <w:proofErr w:type="spellStart"/>
+      <w:r>
+        <w:rPr>
+          <w:rFonts w:ascii="Inter" w:hAnsi="Inter" w:cstheme="minorHAnsi"/>
+          <w:lang w:val="en-US"/>
+        </w:rPr>
+        <w:t>aliquyam</w:t>
+      </w:r>
+      <w:proofErr w:type="spellEnd"/>
+      <w:r>
+        <w:rPr>
+          <w:rFonts w:ascii="Inter" w:hAnsi="Inter" w:cstheme="minorHAnsi"/>
+          <w:lang w:val="en-US"/>
+        </w:rPr>
+        <w:t xml:space="preserve"> autem et sea dolor </w:t>
+      </w:r>
+      <w:proofErr w:type="spellStart"/>
+      <w:r>
+        <w:rPr>
+          <w:rFonts w:ascii="Inter" w:hAnsi="Inter" w:cstheme="minorHAnsi"/>
+          <w:lang w:val="en-US"/>
+        </w:rPr>
+        <w:t>amet</w:t>
+      </w:r>
+      <w:proofErr w:type="spellEnd"/>
+      <w:r>
+        <w:rPr>
+          <w:rFonts w:ascii="Inter" w:hAnsi="Inter" w:cstheme="minorHAnsi"/>
+          <w:lang w:val="en-US"/>
+        </w:rPr>
+        <w:t xml:space="preserve"> </w:t>
+      </w:r>
+      <w:proofErr w:type="spellStart"/>
+      <w:r>
+        <w:rPr>
+          <w:rFonts w:ascii="Inter" w:hAnsi="Inter" w:cstheme="minorHAnsi"/>
+          <w:lang w:val="en-US"/>
+        </w:rPr>
+        <w:t>aliquip</w:t>
+      </w:r>
+      <w:proofErr w:type="spellEnd"/>
+      <w:r>
+        <w:rPr>
+          <w:rFonts w:ascii="Inter" w:hAnsi="Inter" w:cstheme="minorHAnsi"/>
+          <w:lang w:val="en-US"/>
+        </w:rPr>
+        <w:t xml:space="preserve"> vel </w:t>
+      </w:r>
+      <w:proofErr w:type="spellStart"/>
+      <w:r>
+        <w:rPr>
+          <w:rFonts w:ascii="Inter" w:hAnsi="Inter" w:cstheme="minorHAnsi"/>
+          <w:lang w:val="en-US"/>
+        </w:rPr>
+        <w:t>elitr</w:t>
+      </w:r>
+      <w:proofErr w:type="spellEnd"/>
+      <w:r>
+        <w:rPr>
+          <w:rFonts w:ascii="Inter" w:hAnsi="Inter" w:cstheme="minorHAnsi"/>
+          <w:lang w:val="en-US"/>
+        </w:rPr>
+        <w:t xml:space="preserve"> </w:t>
+      </w:r>
+      <w:proofErr w:type="spellStart"/>
+      <w:r>
+        <w:rPr>
+          <w:rFonts w:ascii="Inter" w:hAnsi="Inter" w:cstheme="minorHAnsi"/>
+          <w:lang w:val="en-US"/>
+        </w:rPr>
+        <w:t>clita</w:t>
+      </w:r>
+      <w:proofErr w:type="spellEnd"/>
+      <w:r>
+        <w:rPr>
+          <w:rFonts w:ascii="Inter" w:hAnsi="Inter" w:cstheme="minorHAnsi"/>
+          <w:lang w:val="en-US"/>
+        </w:rPr>
+        <w:t xml:space="preserve"> sed. </w:t>
+      </w:r>
+      <w:proofErr w:type="spellStart"/>
+      <w:r>
+        <w:rPr>
+          <w:rFonts w:ascii="Inter" w:hAnsi="Inter" w:cstheme="minorHAnsi"/>
+          <w:lang w:val="fr-RE"/>
+        </w:rPr>
+        <w:t>Invidunt</w:t>
+      </w:r>
+      <w:proofErr w:type="spellEnd"/>
+      <w:r>
+        <w:rPr>
+          <w:rFonts w:ascii="Inter" w:hAnsi="Inter" w:cstheme="minorHAnsi"/>
+          <w:lang w:val="fr-RE"/>
+        </w:rPr>
+        <w:t xml:space="preserve"> </w:t>
+      </w:r>
+      <w:proofErr w:type="spellStart"/>
+      <w:r>
+        <w:rPr>
+          <w:rFonts w:ascii="Inter" w:hAnsi="Inter" w:cstheme="minorHAnsi"/>
+          <w:lang w:val="fr-RE"/>
+        </w:rPr>
+        <w:t>nonummy</w:t>
+      </w:r>
+      <w:proofErr w:type="spellEnd"/>
+      <w:r>
+        <w:rPr>
+          <w:rFonts w:ascii="Inter" w:hAnsi="Inter" w:cstheme="minorHAnsi"/>
+          <w:lang w:val="fr-RE"/>
+        </w:rPr>
+        <w:t xml:space="preserve"> </w:t>
+      </w:r>
+      <w:proofErr w:type="spellStart"/>
+      <w:r>
+        <w:rPr>
+          <w:rFonts w:ascii="Inter" w:hAnsi="Inter" w:cstheme="minorHAnsi"/>
+          <w:lang w:val="fr-RE"/>
+        </w:rPr>
+        <w:t>ea</w:t>
+      </w:r>
+      <w:proofErr w:type="spellEnd"/>
+      <w:r>
+        <w:rPr>
+          <w:rFonts w:ascii="Inter" w:hAnsi="Inter" w:cstheme="minorHAnsi"/>
+          <w:lang w:val="fr-RE"/>
+        </w:rPr>
+        <w:t xml:space="preserve"> </w:t>
+      </w:r>
+      <w:proofErr w:type="spellStart"/>
+      <w:r>
+        <w:rPr>
+          <w:rFonts w:ascii="Inter" w:hAnsi="Inter" w:cstheme="minorHAnsi"/>
+          <w:lang w:val="fr-RE"/>
+        </w:rPr>
+        <w:t>vel</w:t>
+      </w:r>
+      <w:proofErr w:type="spellEnd"/>
+      <w:r>
+        <w:rPr>
+          <w:rFonts w:ascii="Inter" w:hAnsi="Inter" w:cstheme="minorHAnsi"/>
+          <w:lang w:val="fr-RE"/>
+        </w:rPr>
+        <w:t xml:space="preserve"> </w:t>
+      </w:r>
+      <w:proofErr w:type="spellStart"/>
+      <w:r>
+        <w:rPr>
+          <w:rFonts w:ascii="Inter" w:hAnsi="Inter" w:cstheme="minorHAnsi"/>
+          <w:lang w:val="fr-RE"/>
+        </w:rPr>
+        <w:t>stet</w:t>
+      </w:r>
+      <w:proofErr w:type="spellEnd"/>
+      <w:r>
+        <w:rPr>
+          <w:rFonts w:ascii="Inter" w:hAnsi="Inter" w:cstheme="minorHAnsi"/>
+          <w:lang w:val="fr-RE"/>
+        </w:rPr>
+        <w:t xml:space="preserve"> </w:t>
+      </w:r>
+      <w:proofErr w:type="spellStart"/>
+      <w:r>
+        <w:rPr>
+          <w:rFonts w:ascii="Inter" w:hAnsi="Inter" w:cstheme="minorHAnsi"/>
+          <w:lang w:val="fr-RE"/>
+        </w:rPr>
+        <w:t>consequat</w:t>
+      </w:r>
+      <w:proofErr w:type="spellEnd"/>
+      <w:r>
+        <w:rPr>
+          <w:rFonts w:ascii="Inter" w:hAnsi="Inter" w:cstheme="minorHAnsi"/>
+          <w:lang w:val="fr-RE"/>
+        </w:rPr>
+        <w:t xml:space="preserve"> </w:t>
+      </w:r>
+      <w:proofErr w:type="spellStart"/>
+      <w:r>
+        <w:rPr>
+          <w:rFonts w:ascii="Inter" w:hAnsi="Inter" w:cstheme="minorHAnsi"/>
+          <w:lang w:val="fr-RE"/>
+        </w:rPr>
+        <w:t>clita</w:t>
+      </w:r>
+      <w:proofErr w:type="spellEnd"/>
+      <w:r>
+        <w:rPr>
+          <w:rFonts w:ascii="Inter" w:hAnsi="Inter" w:cstheme="minorHAnsi"/>
+          <w:lang w:val="fr-RE"/>
+        </w:rPr>
+        <w:t>.</w:t>
       </w:r>
     </w:p>
     <w:sectPr>
@@ -966,6 +1930,597 @@
 </w:styles>
 </file>
 
+<file path=word/glossary/document.xml><?xml version="1.0" encoding="utf-8"?>
+<w:glossaryDocument xmlns:wpc="http://schemas.microsoft.com/office/word/2010/wordprocessingCanvas" xmlns:cx="http://schemas.microsoft.com/office/drawing/2014/chartex" xmlns:cx1="http://schemas.microsoft.com/office/drawing/2015/9/8/chartex" xmlns:cx2="http://schemas.microsoft.com/office/drawing/2015/10/21/chartex" xmlns:cx3="http://schemas.microsoft.com/office/drawing/2016/5/9/chartex" xmlns:cx4="http://schemas.microsoft.com/office/drawing/2016/5/10/chartex" xmlns:cx5="http://schemas.microsoft.com/office/drawing/2016/5/11/chartex" xmlns:cx6="http://schemas.microsoft.com/office/drawing/2016/5/12/chartex" xmlns:cx7="http://schemas.microsoft.com/office/drawing/2016/5/13/chartex" xmlns:cx8="http://schemas.microsoft.com/office/drawing/2016/5/14/chartex" xmlns:mc="http://schemas.openxmlformats.org/markup-compatibility/2006" xmlns:aink="http://schemas.microsoft.com/office/drawing/2016/ink" xmlns:am3d="http://schemas.microsoft.com/office/drawing/2017/model3d" xmlns:o="urn:schemas-microsoft-com:office:office" xmlns:oel="http://schemas.microsoft.com/office/2019/extlst" xmlns:r="http://schemas.openxmlformats.org/officeDocument/2006/relationships" xmlns:m="http://schemas.openxmlformats.org/officeDocument/2006/math" xmlns:v="urn:schemas-microsoft-com:vml" xmlns:wp14="http://schemas.microsoft.com/office/word/2010/wordprocessingDrawing" xmlns:wp="http://schemas.openxmlformats.org/drawingml/2006/wordprocessingDrawing" xmlns:w10="urn:schemas-microsoft-com:office:word" xmlns:w="http://schemas.openxmlformats.org/wordprocessingml/2006/main" xmlns:w14="http://schemas.microsoft.com/office/word/2010/wordml" xmlns:w15="http://schemas.microsoft.com/office/word/2012/wordml" xmlns:w16cex="http://schemas.microsoft.com/office/word/2018/wordml/cex" xmlns:w16cid="http://schemas.microsoft.com/office/word/2016/wordml/cid" xmlns:w16="http://schemas.microsoft.com/office/word/2018/wordml" xmlns:w16sdtdh="http://schemas.microsoft.com/office/word/2020/wordml/sdtdatahash" xmlns:w16se="http://schemas.microsoft.com/office/word/2015/wordml/symex" xmlns:wpg="http://schemas.microsoft.com/office/word/2010/wordprocessingGroup" xmlns:wpi="http://schemas.microsoft.com/office/word/2010/wordprocessingInk" xmlns:wne="http://schemas.microsoft.com/office/word/2006/wordml" xmlns:wps="http://schemas.microsoft.com/office/word/2010/wordprocessingShape" mc:Ignorable="w14 w15 w16se w16cid w16 w16cex w16sdtdh wp14">
+  <w:docParts>
+    <w:docPart>
+      <w:docPartPr>
+        <w:name w:val="15761B967F98408FB8704333CA84973F"/>
+        <w:category>
+          <w:name w:val="Général"/>
+          <w:gallery w:val="placeholder"/>
+        </w:category>
+        <w:types>
+          <w:type w:val="bbPlcHdr"/>
+        </w:types>
+        <w:behaviors>
+          <w:behavior w:val="content"/>
+        </w:behaviors>
+        <w:guid w:val="{32AF3F4A-69AE-4628-8611-DF00187E2397}"/>
+      </w:docPartPr>
+      <w:docPartBody>
+        <w:p>
+          <w:pPr>
+            <w:pStyle w:val="15761B967F98408FB8704333CA84973F"/>
+          </w:pPr>
+          <w:r>
+            <w:rPr>
+              <w:rStyle w:val="Textedelespacerserv"/>
+            </w:rPr>
+            <w:t>Место для ввода текста.</w:t>
+          </w:r>
+        </w:p>
+      </w:docPartBody>
+    </w:docPart>
+  </w:docParts>
+</w:glossaryDocument>
+</file>
+
+<file path=word/glossary/fontTable.xml><?xml version="1.0" encoding="utf-8"?>
+<w:fonts xmlns:mc="http://schemas.openxmlformats.org/markup-compatibility/2006" xmlns:r="http://schemas.openxmlformats.org/officeDocument/2006/relationships" xmlns:w="http://schemas.openxmlformats.org/wordprocessingml/2006/main" xmlns:w14="http://schemas.microsoft.com/office/word/2010/wordml" xmlns:w15="http://schemas.microsoft.com/office/word/2012/wordml" xmlns:w16cex="http://schemas.microsoft.com/office/word/2018/wordml/cex" xmlns:w16cid="http://schemas.microsoft.com/office/word/2016/wordml/cid" xmlns:w16="http://schemas.microsoft.com/office/word/2018/wordml" xmlns:w16sdtdh="http://schemas.microsoft.com/office/word/2020/wordml/sdtdatahash" xmlns:w16se="http://schemas.microsoft.com/office/word/2015/wordml/symex" mc:Ignorable="w14 w15 w16se w16cid w16 w16cex w16sdtdh">
+  <w:font w:name="Times New Roman">
+    <w:panose1 w:val="02020603050405020304"/>
+    <w:charset w:val="00"/>
+    <w:family w:val="roman"/>
+    <w:pitch w:val="variable"/>
+    <w:sig w:usb0="E0002EFF" w:usb1="C000785B" w:usb2="00000009" w:usb3="00000000" w:csb0="000001FF" w:csb1="00000000"/>
+  </w:font>
+  <w:font w:name="Courier New">
+    <w:panose1 w:val="02070309020205020404"/>
+    <w:charset w:val="00"/>
+    <w:family w:val="modern"/>
+    <w:pitch w:val="fixed"/>
+    <w:sig w:usb0="E0002EFF" w:usb1="C0007843" w:usb2="00000009" w:usb3="00000000" w:csb0="000001FF" w:csb1="00000000"/>
+  </w:font>
+  <w:font w:name="Wingdings">
+    <w:panose1 w:val="05000000000000000000"/>
+    <w:charset w:val="02"/>
+    <w:family w:val="auto"/>
+    <w:pitch w:val="variable"/>
+    <w:sig w:usb0="00000000" w:usb1="10000000" w:usb2="00000000" w:usb3="00000000" w:csb0="80000000" w:csb1="00000000"/>
+  </w:font>
+  <w:font w:name="Symbol">
+    <w:panose1 w:val="05050102010706020507"/>
+    <w:charset w:val="02"/>
+    <w:family w:val="roman"/>
+    <w:pitch w:val="variable"/>
+    <w:sig w:usb0="00000000" w:usb1="10000000" w:usb2="00000000" w:usb3="00000000" w:csb0="80000000" w:csb1="00000000"/>
+  </w:font>
+  <w:font w:name="OpenSymbol">
+    <w:altName w:val="Times New Roman"/>
+    <w:panose1 w:val="05010000000000000000"/>
+    <w:charset w:val="00"/>
+    <w:family w:val="auto"/>
+    <w:pitch w:val="variable"/>
+    <w:sig w:usb0="800000AF" w:usb1="1001ECEA" w:usb2="00000000" w:usb3="00000000" w:csb0="80000001" w:csb1="00000000"/>
+  </w:font>
+  <w:font w:name="Calibri">
+    <w:panose1 w:val="020F0502020204030204"/>
+    <w:charset w:val="00"/>
+    <w:family w:val="swiss"/>
+    <w:pitch w:val="variable"/>
+    <w:sig w:usb0="E4002EFF" w:usb1="C000247B" w:usb2="00000009" w:usb3="00000000" w:csb0="000001FF" w:csb1="00000000"/>
+  </w:font>
+  <w:font w:name="Inter">
+    <w:panose1 w:val="02000503000000020004"/>
+    <w:charset w:val="00"/>
+    <w:family w:val="auto"/>
+    <w:pitch w:val="variable"/>
+    <w:sig w:usb0="E00002FF" w:usb1="1200A1FF" w:usb2="00000001" w:usb3="00000000" w:csb0="0000019F" w:csb1="00000000"/>
+  </w:font>
+  <w:font w:name="Calibri Light">
+    <w:panose1 w:val="020F0302020204030204"/>
+    <w:charset w:val="00"/>
+    <w:family w:val="swiss"/>
+    <w:pitch w:val="variable"/>
+    <w:sig w:usb0="E4002EFF" w:usb1="C000247B" w:usb2="00000009" w:usb3="00000000" w:csb0="000001FF" w:csb1="00000000"/>
+  </w:font>
+</w:fonts>
+</file>
+
+<file path=word/glossary/settings.xml><?xml version="1.0" encoding="utf-8"?>
+<w:settings xmlns:mc="http://schemas.openxmlformats.org/markup-compatibility/2006" xmlns:o="urn:schemas-microsoft-com:office:office" xmlns:r="http://schemas.openxmlformats.org/officeDocument/2006/relationships" xmlns:m="http://schemas.openxmlformats.org/officeDocument/2006/math" xmlns:v="urn:schemas-microsoft-com:vml" xmlns:w10="urn:schemas-microsoft-com:office:word" xmlns:w="http://schemas.openxmlformats.org/wordprocessingml/2006/main" xmlns:w14="http://schemas.microsoft.com/office/word/2010/wordml" xmlns:w15="http://schemas.microsoft.com/office/word/2012/wordml" xmlns:w16cex="http://schemas.microsoft.com/office/word/2018/wordml/cex" xmlns:w16cid="http://schemas.microsoft.com/office/word/2016/wordml/cid" xmlns:w16="http://schemas.microsoft.com/office/word/2018/wordml" xmlns:w16sdtdh="http://schemas.microsoft.com/office/word/2020/wordml/sdtdatahash" xmlns:w16se="http://schemas.microsoft.com/office/word/2015/wordml/symex" xmlns:sl="http://schemas.openxmlformats.org/schemaLibrary/2006/main" mc:Ignorable="w14 w15 w16se w16cid w16 w16cex w16sdtdh">
+  <w:view w:val="normal"/>
+  <w:defaultTabStop w:val="708"/>
+  <w:hyphenationZone w:val="425"/>
+  <w:characterSpacingControl w:val="doNotCompress"/>
+  <w:compat>
+    <w:useFELayout/>
+    <w:compatSetting w:name="compatibilityMode" w:uri="http://schemas.microsoft.com/office/word" w:val="15"/>
+    <w:compatSetting w:name="overrideTableStyleFontSizeAndJustification" w:uri="http://schemas.microsoft.com/office/word" w:val="1"/>
+    <w:compatSetting w:name="enableOpenTypeFeatures" w:uri="http://schemas.microsoft.com/office/word" w:val="1"/>
+    <w:compatSetting w:name="doNotFlipMirrorIndents" w:uri="http://schemas.microsoft.com/office/word" w:val="1"/>
+    <w:compatSetting w:name="differentiateMultirowTableHeaders" w:uri="http://schemas.microsoft.com/office/word" w:val="1"/>
+    <w:compatSetting w:name="useWord2013TrackBottomHyphenation" w:uri="http://schemas.microsoft.com/office/word" w:val="0"/>
+  </w:compat>
+  <w:rsids>
+    <w:rsidRoot w:val="00C207FB"/>
+    <w:rsid w:val="002F444B"/>
+    <w:rsid w:val="005F25A3"/>
+    <w:rsid w:val="0092015F"/>
+    <w:rsid w:val="00C207FB"/>
+  </w:rsids>
+  <m:mathPr>
+    <m:mathFont m:val="Cambria Math"/>
+    <m:brkBin m:val="before"/>
+    <m:brkBinSub m:val="--"/>
+    <m:smallFrac m:val="0"/>
+    <m:dispDef/>
+    <m:lMargin m:val="0"/>
+    <m:rMargin m:val="0"/>
+    <m:defJc m:val="centerGroup"/>
+    <m:wrapIndent m:val="1440"/>
+    <m:intLim m:val="subSup"/>
+    <m:naryLim m:val="undOvr"/>
+  </m:mathPr>
+  <w:themeFontLang w:val="fr-RE"/>
+  <w:clrSchemeMapping w:bg1="light1" w:t1="dark1" w:bg2="light2" w:t2="dark2" w:accent1="accent1" w:accent2="accent2" w:accent3="accent3" w:accent4="accent4" w:accent5="accent5" w:accent6="accent6" w:hyperlink="hyperlink" w:followedHyperlink="followedHyperlink"/>
+  <w:decimalSymbol w:val=","/>
+  <w:listSeparator w:val=";"/>
+  <w15:chartTrackingRefBased/>
+</w:settings>
+</file>
+
+<file path=word/glossary/styles.xml><?xml version="1.0" encoding="utf-8"?>
+<w:styles xmlns:mc="http://schemas.openxmlformats.org/markup-compatibility/2006" xmlns:r="http://schemas.openxmlformats.org/officeDocument/2006/relationships" xmlns:w="http://schemas.openxmlformats.org/wordprocessingml/2006/main" xmlns:w14="http://schemas.microsoft.com/office/word/2010/wordml" xmlns:w15="http://schemas.microsoft.com/office/word/2012/wordml" xmlns:w16cex="http://schemas.microsoft.com/office/word/2018/wordml/cex" xmlns:w16cid="http://schemas.microsoft.com/office/word/2016/wordml/cid" xmlns:w16="http://schemas.microsoft.com/office/word/2018/wordml" xmlns:w16sdtdh="http://schemas.microsoft.com/office/word/2020/wordml/sdtdatahash" xmlns:w16se="http://schemas.microsoft.com/office/word/2015/wordml/symex" mc:Ignorable="w14 w15 w16se w16cid w16 w16cex w16sdtdh">
+  <w:docDefaults>
+    <w:rPrDefault>
+      <w:rPr>
+        <w:rFonts w:asciiTheme="minorHAnsi" w:eastAsiaTheme="minorEastAsia" w:hAnsiTheme="minorHAnsi" w:cstheme="minorBidi"/>
+        <w:sz w:val="22"/>
+        <w:szCs w:val="22"/>
+        <w:lang w:val="fr-RE" w:eastAsia="fr-RE" w:bidi="ar-SA"/>
+      </w:rPr>
+    </w:rPrDefault>
+    <w:pPrDefault>
+      <w:pPr>
+        <w:spacing w:after="160" w:line="259" w:lineRule="auto"/>
+      </w:pPr>
+    </w:pPrDefault>
+  </w:docDefaults>
+  <w:latentStyles w:defLockedState="0" w:defUIPriority="99" w:defSemiHidden="0" w:defUnhideWhenUsed="0" w:defQFormat="0" w:count="376">
+    <w:lsdException w:name="Normal" w:uiPriority="0" w:qFormat="1"/>
+    <w:lsdException w:name="heading 1" w:uiPriority="9" w:qFormat="1"/>
+    <w:lsdException w:name="heading 2" w:semiHidden="1" w:uiPriority="9" w:unhideWhenUsed="1" w:qFormat="1"/>
+    <w:lsdException w:name="heading 3" w:semiHidden="1" w:uiPriority="9" w:unhideWhenUsed="1" w:qFormat="1"/>
+    <w:lsdException w:name="heading 4" w:semiHidden="1" w:uiPriority="9" w:unhideWhenUsed="1" w:qFormat="1"/>
+    <w:lsdException w:name="heading 5" w:semiHidden="1" w:uiPriority="9" w:unhideWhenUsed="1" w:qFormat="1"/>
+    <w:lsdException w:name="heading 6" w:semiHidden="1" w:uiPriority="9" w:unhideWhenUsed="1" w:qFormat="1"/>
+    <w:lsdException w:name="heading 7" w:semiHidden="1" w:uiPriority="9" w:unhideWhenUsed="1" w:qFormat="1"/>
+    <w:lsdException w:name="heading 8" w:semiHidden="1" w:uiPriority="9" w:unhideWhenUsed="1" w:qFormat="1"/>
+    <w:lsdException w:name="heading 9" w:semiHidden="1" w:uiPriority="9" w:unhideWhenUsed="1" w:qFormat="1"/>
+    <w:lsdException w:name="index 1" w:semiHidden="1" w:unhideWhenUsed="1"/>
+    <w:lsdException w:name="index 2" w:semiHidden="1" w:unhideWhenUsed="1"/>
+    <w:lsdException w:name="index 3" w:semiHidden="1" w:unhideWhenUsed="1"/>
+    <w:lsdException w:name="index 4" w:semiHidden="1" w:unhideWhenUsed="1"/>
+    <w:lsdException w:name="index 5" w:semiHidden="1" w:unhideWhenUsed="1"/>
+    <w:lsdException w:name="index 6" w:semiHidden="1" w:unhideWhenUsed="1"/>
+    <w:lsdException w:name="index 7" w:semiHidden="1" w:unhideWhenUsed="1"/>
+    <w:lsdException w:name="index 8" w:semiHidden="1" w:unhideWhenUsed="1"/>
+    <w:lsdException w:name="index 9" w:semiHidden="1" w:unhideWhenUsed="1"/>
+    <w:lsdException w:name="toc 1" w:semiHidden="1" w:uiPriority="39" w:unhideWhenUsed="1"/>
+    <w:lsdException w:name="toc 2" w:semiHidden="1" w:uiPriority="39" w:unhideWhenUsed="1"/>
+    <w:lsdException w:name="toc 3" w:semiHidden="1" w:uiPriority="39" w:unhideWhenUsed="1"/>
+    <w:lsdException w:name="toc 4" w:semiHidden="1" w:uiPriority="39" w:unhideWhenUsed="1"/>
+    <w:lsdException w:name="toc 5" w:semiHidden="1" w:uiPriority="39" w:unhideWhenUsed="1"/>
+    <w:lsdException w:name="toc 6" w:semiHidden="1" w:uiPriority="39" w:unhideWhenUsed="1"/>
+    <w:lsdException w:name="toc 7" w:semiHidden="1" w:uiPriority="39" w:unhideWhenUsed="1"/>
+    <w:lsdException w:name="toc 8" w:semiHidden="1" w:uiPriority="39" w:unhideWhenUsed="1"/>
+    <w:lsdException w:name="toc 9" w:semiHidden="1" w:uiPriority="39" w:unhideWhenUsed="1"/>
+    <w:lsdException w:name="Normal Indent" w:semiHidden="1" w:unhideWhenUsed="1"/>
+    <w:lsdException w:name="footnote text" w:semiHidden="1" w:unhideWhenUsed="1"/>
+    <w:lsdException w:name="annotation text" w:semiHidden="1" w:unhideWhenUsed="1"/>
+    <w:lsdException w:name="header" w:semiHidden="1" w:unhideWhenUsed="1"/>
+    <w:lsdException w:name="footer" w:semiHidden="1" w:unhideWhenUsed="1"/>
+    <w:lsdException w:name="index heading" w:semiHidden="1" w:unhideWhenUsed="1"/>
+    <w:lsdException w:name="caption" w:semiHidden="1" w:uiPriority="35" w:unhideWhenUsed="1" w:qFormat="1"/>
+    <w:lsdException w:name="table of figures" w:semiHidden="1" w:unhideWhenUsed="1"/>
+    <w:lsdException w:name="envelope address" w:semiHidden="1" w:unhideWhenUsed="1"/>
+    <w:lsdException w:name="envelope return" w:semiHidden="1" w:unhideWhenUsed="1"/>
+    <w:lsdException w:name="footnote reference" w:semiHidden="1" w:unhideWhenUsed="1"/>
+    <w:lsdException w:name="annotation reference" w:semiHidden="1" w:unhideWhenUsed="1"/>
+    <w:lsdException w:name="line number" w:semiHidden="1" w:unhideWhenUsed="1"/>
+    <w:lsdException w:name="page number" w:semiHidden="1" w:unhideWhenUsed="1"/>
+    <w:lsdException w:name="endnote reference" w:semiHidden="1" w:unhideWhenUsed="1"/>
+    <w:lsdException w:name="endnote text" w:semiHidden="1" w:unhideWhenUsed="1"/>
+    <w:lsdException w:name="table of authorities" w:semiHidden="1" w:unhideWhenUsed="1"/>
+    <w:lsdException w:name="macro" w:semiHidden="1" w:unhideWhenUsed="1"/>
+    <w:lsdException w:name="toa heading" w:semiHidden="1" w:unhideWhenUsed="1"/>
+    <w:lsdException w:name="List" w:semiHidden="1" w:unhideWhenUsed="1"/>
+    <w:lsdException w:name="List Bullet" w:semiHidden="1" w:unhideWhenUsed="1"/>
+    <w:lsdException w:name="List Number" w:semiHidden="1" w:unhideWhenUsed="1"/>
+    <w:lsdException w:name="List 2" w:semiHidden="1" w:unhideWhenUsed="1"/>
+    <w:lsdException w:name="List 3" w:semiHidden="1" w:unhideWhenUsed="1"/>
+    <w:lsdException w:name="List 4" w:semiHidden="1" w:unhideWhenUsed="1"/>
+    <w:lsdException w:name="List 5" w:semiHidden="1" w:unhideWhenUsed="1"/>
+    <w:lsdException w:name="List Bullet 2" w:semiHidden="1" w:unhideWhenUsed="1"/>
+    <w:lsdException w:name="List Bullet 3" w:semiHidden="1" w:unhideWhenUsed="1"/>
+    <w:lsdException w:name="List Bullet 4" w:semiHidden="1" w:unhideWhenUsed="1"/>
+    <w:lsdException w:name="List Bullet 5" w:semiHidden="1" w:unhideWhenUsed="1"/>
+    <w:lsdException w:name="List Number 2" w:semiHidden="1" w:unhideWhenUsed="1"/>
+    <w:lsdException w:name="List Number 3" w:semiHidden="1" w:unhideWhenUsed="1"/>
+    <w:lsdException w:name="List Number 4" w:semiHidden="1" w:unhideWhenUsed="1"/>
+    <w:lsdException w:name="List Number 5" w:semiHidden="1" w:unhideWhenUsed="1"/>
+    <w:lsdException w:name="Title" w:uiPriority="10" w:qFormat="1"/>
+    <w:lsdException w:name="Closing" w:semiHidden="1" w:unhideWhenUsed="1"/>
+    <w:lsdException w:name="Signature" w:semiHidden="1" w:unhideWhenUsed="1"/>
+    <w:lsdException w:name="Default Paragraph Font" w:semiHidden="1" w:uiPriority="1" w:unhideWhenUsed="1"/>
+    <w:lsdException w:name="Body Text" w:semiHidden="1" w:unhideWhenUsed="1"/>
+    <w:lsdException w:name="Body Text Indent" w:semiHidden="1" w:unhideWhenUsed="1"/>
+    <w:lsdException w:name="List Continue" w:semiHidden="1" w:unhideWhenUsed="1"/>
+    <w:lsdException w:name="List Continue 2" w:semiHidden="1" w:unhideWhenUsed="1"/>
+    <w:lsdException w:name="List Continue 3" w:semiHidden="1" w:unhideWhenUsed="1"/>
+    <w:lsdException w:name="List Continue 4" w:semiHidden="1" w:unhideWhenUsed="1"/>
+    <w:lsdException w:name="List Continue 5" w:semiHidden="1" w:unhideWhenUsed="1"/>
+    <w:lsdException w:name="Message Header" w:semiHidden="1" w:unhideWhenUsed="1"/>
+    <w:lsdException w:name="Subtitle" w:uiPriority="11" w:qFormat="1"/>
+    <w:lsdException w:name="Salutation" w:semiHidden="1" w:unhideWhenUsed="1"/>
+    <w:lsdException w:name="Date" w:semiHidden="1" w:unhideWhenUsed="1"/>
+    <w:lsdException w:name="Body Text First Indent" w:semiHidden="1" w:unhideWhenUsed="1"/>
+    <w:lsdException w:name="Body Text First Indent 2" w:semiHidden="1" w:unhideWhenUsed="1"/>
+    <w:lsdException w:name="Note Heading" w:semiHidden="1" w:unhideWhenUsed="1"/>
+    <w:lsdException w:name="Body Text 2" w:semiHidden="1" w:unhideWhenUsed="1"/>
+    <w:lsdException w:name="Body Text 3" w:semiHidden="1" w:unhideWhenUsed="1"/>
+    <w:lsdException w:name="Body Text Indent 2" w:semiHidden="1" w:unhideWhenUsed="1"/>
+    <w:lsdException w:name="Body Text Indent 3" w:semiHidden="1" w:unhideWhenUsed="1"/>
+    <w:lsdException w:name="Block Text" w:semiHidden="1" w:unhideWhenUsed="1"/>
+    <w:lsdException w:name="Hyperlink" w:semiHidden="1" w:unhideWhenUsed="1"/>
+    <w:lsdException w:name="FollowedHyperlink" w:semiHidden="1" w:unhideWhenUsed="1"/>
+    <w:lsdException w:name="Strong" w:uiPriority="22" w:qFormat="1"/>
+    <w:lsdException w:name="Emphasis" w:uiPriority="20" w:qFormat="1"/>
+    <w:lsdException w:name="Document Map" w:semiHidden="1" w:unhideWhenUsed="1"/>
+    <w:lsdException w:name="Plain Text" w:semiHidden="1" w:unhideWhenUsed="1"/>
+    <w:lsdException w:name="E-mail Signature" w:semiHidden="1" w:unhideWhenUsed="1"/>
+    <w:lsdException w:name="HTML Top of Form" w:semiHidden="1" w:unhideWhenUsed="1"/>
+    <w:lsdException w:name="HTML Bottom of Form" w:semiHidden="1" w:unhideWhenUsed="1"/>
+    <w:lsdException w:name="Normal (Web)" w:semiHidden="1" w:unhideWhenUsed="1"/>
+    <w:lsdException w:name="HTML Acronym" w:semiHidden="1" w:unhideWhenUsed="1"/>
+    <w:lsdException w:name="HTML Address" w:semiHidden="1" w:unhideWhenUsed="1"/>
+    <w:lsdException w:name="HTML Cite" w:semiHidden="1" w:unhideWhenUsed="1"/>
+    <w:lsdException w:name="HTML Code" w:semiHidden="1" w:unhideWhenUsed="1"/>
+    <w:lsdException w:name="HTML Definition" w:semiHidden="1" w:unhideWhenUsed="1"/>
+    <w:lsdException w:name="HTML Keyboard" w:semiHidden="1" w:unhideWhenUsed="1"/>
+    <w:lsdException w:name="HTML Preformatted" w:semiHidden="1" w:unhideWhenUsed="1"/>
+    <w:lsdException w:name="HTML Sample" w:semiHidden="1" w:unhideWhenUsed="1"/>
+    <w:lsdException w:name="HTML Typewriter" w:semiHidden="1" w:unhideWhenUsed="1"/>
+    <w:lsdException w:name="HTML Variable" w:semiHidden="1" w:unhideWhenUsed="1"/>
+    <w:lsdException w:name="Normal Table" w:semiHidden="1" w:unhideWhenUsed="1"/>
+    <w:lsdException w:name="annotation subject" w:semiHidden="1" w:unhideWhenUsed="1"/>
+    <w:lsdException w:name="No List" w:semiHidden="1" w:unhideWhenUsed="1"/>
+    <w:lsdException w:name="Outline List 1" w:semiHidden="1" w:unhideWhenUsed="1"/>
+    <w:lsdException w:name="Outline List 2" w:semiHidden="1" w:unhideWhenUsed="1"/>
+    <w:lsdException w:name="Outline List 3" w:semiHidden="1" w:unhideWhenUsed="1"/>
+    <w:lsdException w:name="Table Simple 1" w:semiHidden="1" w:unhideWhenUsed="1"/>
+    <w:lsdException w:name="Table Simple 2" w:semiHidden="1" w:unhideWhenUsed="1"/>
+    <w:lsdException w:name="Table Simple 3" w:semiHidden="1" w:unhideWhenUsed="1"/>
+    <w:lsdException w:name="Table Classic 1" w:semiHidden="1" w:unhideWhenUsed="1"/>
+    <w:lsdException w:name="Table Classic 2" w:semiHidden="1" w:unhideWhenUsed="1"/>
+    <w:lsdException w:name="Table Classic 3" w:semiHidden="1" w:unhideWhenUsed="1"/>
+    <w:lsdException w:name="Table Classic 4" w:semiHidden="1" w:unhideWhenUsed="1"/>
+    <w:lsdException w:name="Table Colorful 1" w:semiHidden="1" w:unhideWhenUsed="1"/>
+    <w:lsdException w:name="Table Colorful 2" w:semiHidden="1" w:unhideWhenUsed="1"/>
+    <w:lsdException w:name="Table Colorful 3" w:semiHidden="1" w:unhideWhenUsed="1"/>
+    <w:lsdException w:name="Table Columns 1" w:semiHidden="1" w:unhideWhenUsed="1"/>
+    <w:lsdException w:name="Table Columns 2" w:semiHidden="1" w:unhideWhenUsed="1"/>
+    <w:lsdException w:name="Table Columns 3" w:semiHidden="1" w:unhideWhenUsed="1"/>
+    <w:lsdException w:name="Table Columns 4" w:semiHidden="1" w:unhideWhenUsed="1"/>
+    <w:lsdException w:name="Table Columns 5" w:semiHidden="1" w:unhideWhenUsed="1"/>
+    <w:lsdException w:name="Table Grid 1" w:semiHidden="1" w:unhideWhenUsed="1"/>
+    <w:lsdException w:name="Table Grid 2" w:semiHidden="1" w:unhideWhenUsed="1"/>
+    <w:lsdException w:name="Table Grid 3" w:semiHidden="1" w:unhideWhenUsed="1"/>
+    <w:lsdException w:name="Table Grid 4" w:semiHidden="1" w:unhideWhenUsed="1"/>
+    <w:lsdException w:name="Table Grid 5" w:semiHidden="1" w:unhideWhenUsed="1"/>
+    <w:lsdException w:name="Table Grid 6" w:semiHidden="1" w:unhideWhenUsed="1"/>
+    <w:lsdException w:name="Table Grid 7" w:semiHidden="1" w:unhideWhenUsed="1"/>
+    <w:lsdException w:name="Table Grid 8" w:semiHidden="1" w:unhideWhenUsed="1"/>
+    <w:lsdException w:name="Table List 1" w:semiHidden="1" w:unhideWhenUsed="1"/>
+    <w:lsdException w:name="Table List 2" w:semiHidden="1" w:unhideWhenUsed="1"/>
+    <w:lsdException w:name="Table List 3" w:semiHidden="1" w:unhideWhenUsed="1"/>
+    <w:lsdException w:name="Table List 4" w:semiHidden="1" w:unhideWhenUsed="1"/>
+    <w:lsdException w:name="Table List 5" w:semiHidden="1" w:unhideWhenUsed="1"/>
+    <w:lsdException w:name="Table List 6" w:semiHidden="1" w:unhideWhenUsed="1"/>
+    <w:lsdException w:name="Table List 7" w:semiHidden="1" w:unhideWhenUsed="1"/>
+    <w:lsdException w:name="Table List 8" w:semiHidden="1" w:unhideWhenUsed="1"/>
+    <w:lsdException w:name="Table 3D effects 1" w:semiHidden="1" w:unhideWhenUsed="1"/>
+    <w:lsdException w:name="Table 3D effects 2" w:semiHidden="1" w:unhideWhenUsed="1"/>
+    <w:lsdException w:name="Table 3D effects 3" w:semiHidden="1" w:unhideWhenUsed="1"/>
+    <w:lsdException w:name="Table Contemporary" w:semiHidden="1" w:unhideWhenUsed="1"/>
+    <w:lsdException w:name="Table Elegant" w:semiHidden="1" w:unhideWhenUsed="1"/>
+    <w:lsdException w:name="Table Professional" w:semiHidden="1" w:unhideWhenUsed="1"/>
+    <w:lsdException w:name="Table Subtle 1" w:semiHidden="1" w:unhideWhenUsed="1"/>
+    <w:lsdException w:name="Table Subtle 2" w:semiHidden="1" w:unhideWhenUsed="1"/>
+    <w:lsdException w:name="Table Web 1" w:semiHidden="1" w:unhideWhenUsed="1"/>
+    <w:lsdException w:name="Table Web 2" w:semiHidden="1" w:unhideWhenUsed="1"/>
+    <w:lsdException w:name="Table Web 3" w:semiHidden="1" w:unhideWhenUsed="1"/>
+    <w:lsdException w:name="Balloon Text" w:semiHidden="1" w:unhideWhenUsed="1"/>
+    <w:lsdException w:name="Table Grid" w:uiPriority="39"/>
+    <w:lsdException w:name="Table Theme" w:semiHidden="1" w:unhideWhenUsed="1"/>
+    <w:lsdException w:name="Placeholder Text" w:semiHidden="1"/>
+    <w:lsdException w:name="No Spacing" w:uiPriority="1" w:qFormat="1"/>
+    <w:lsdException w:name="Light Shading" w:uiPriority="60"/>
+    <w:lsdException w:name="Light List" w:uiPriority="61"/>
+    <w:lsdException w:name="Light Grid" w:uiPriority="62"/>
+    <w:lsdException w:name="Medium Shading 1" w:uiPriority="63"/>
+    <w:lsdException w:name="Medium Shading 2" w:uiPriority="64"/>
+    <w:lsdException w:name="Medium List 1" w:uiPriority="65"/>
+    <w:lsdException w:name="Medium List 2" w:uiPriority="66"/>
+    <w:lsdException w:name="Medium Grid 1" w:uiPriority="67"/>
+    <w:lsdException w:name="Medium Grid 2" w:uiPriority="68"/>
+    <w:lsdException w:name="Medium Grid 3" w:uiPriority="69"/>
+    <w:lsdException w:name="Dark List" w:uiPriority="70"/>
+    <w:lsdException w:name="Colorful Shading" w:uiPriority="71"/>
+    <w:lsdException w:name="Colorful List" w:uiPriority="72"/>
+    <w:lsdException w:name="Colorful Grid" w:uiPriority="73"/>
+    <w:lsdException w:name="Light Shading Accent 1" w:uiPriority="60"/>
+    <w:lsdException w:name="Light List Accent 1" w:uiPriority="61"/>
+    <w:lsdException w:name="Light Grid Accent 1" w:uiPriority="62"/>
+    <w:lsdException w:name="Medium Shading 1 Accent 1" w:uiPriority="63"/>
+    <w:lsdException w:name="Medium Shading 2 Accent 1" w:uiPriority="64"/>
+    <w:lsdException w:name="Medium List 1 Accent 1" w:uiPriority="65"/>
+    <w:lsdException w:name="Revision" w:semiHidden="1"/>
+    <w:lsdException w:name="List Paragraph" w:uiPriority="34" w:qFormat="1"/>
+    <w:lsdException w:name="Quote" w:uiPriority="29" w:qFormat="1"/>
+    <w:lsdException w:name="Intense Quote" w:uiPriority="30" w:qFormat="1"/>
+    <w:lsdException w:name="Medium List 2 Accent 1" w:uiPriority="66"/>
+    <w:lsdException w:name="Medium Grid 1 Accent 1" w:uiPriority="67"/>
+    <w:lsdException w:name="Medium Grid 2 Accent 1" w:uiPriority="68"/>
+    <w:lsdException w:name="Medium Grid 3 Accent 1" w:uiPriority="69"/>
+    <w:lsdException w:name="Dark List Accent 1" w:uiPriority="70"/>
+    <w:lsdException w:name="Colorful Shading Accent 1" w:uiPriority="71"/>
+    <w:lsdException w:name="Colorful List Accent 1" w:uiPriority="72"/>
+    <w:lsdException w:name="Colorful Grid Accent 1" w:uiPriority="73"/>
+    <w:lsdException w:name="Light Shading Accent 2" w:uiPriority="60"/>
+    <w:lsdException w:name="Light List Accent 2" w:uiPriority="61"/>
+    <w:lsdException w:name="Light Grid Accent 2" w:uiPriority="62"/>
+    <w:lsdException w:name="Medium Shading 1 Accent 2" w:uiPriority="63"/>
+    <w:lsdException w:name="Medium Shading 2 Accent 2" w:uiPriority="64"/>
+    <w:lsdException w:name="Medium List 1 Accent 2" w:uiPriority="65"/>
+    <w:lsdException w:name="Medium List 2 Accent 2" w:uiPriority="66"/>
+    <w:lsdException w:name="Medium Grid 1 Accent 2" w:uiPriority="67"/>
+    <w:lsdException w:name="Medium Grid 2 Accent 2" w:uiPriority="68"/>
+    <w:lsdException w:name="Medium Grid 3 Accent 2" w:uiPriority="69"/>
+    <w:lsdException w:name="Dark List Accent 2" w:uiPriority="70"/>
+    <w:lsdException w:name="Colorful Shading Accent 2" w:uiPriority="71"/>
+    <w:lsdException w:name="Colorful List Accent 2" w:uiPriority="72"/>
+    <w:lsdException w:name="Colorful Grid Accent 2" w:uiPriority="73"/>
+    <w:lsdException w:name="Light Shading Accent 3" w:uiPriority="60"/>
+    <w:lsdException w:name="Light List Accent 3" w:uiPriority="61"/>
+    <w:lsdException w:name="Light Grid Accent 3" w:uiPriority="62"/>
+    <w:lsdException w:name="Medium Shading 1 Accent 3" w:uiPriority="63"/>
+    <w:lsdException w:name="Medium Shading 2 Accent 3" w:uiPriority="64"/>
+    <w:lsdException w:name="Medium List 1 Accent 3" w:uiPriority="65"/>
+    <w:lsdException w:name="Medium List 2 Accent 3" w:uiPriority="66"/>
+    <w:lsdException w:name="Medium Grid 1 Accent 3" w:uiPriority="67"/>
+    <w:lsdException w:name="Medium Grid 2 Accent 3" w:uiPriority="68"/>
+    <w:lsdException w:name="Medium Grid 3 Accent 3" w:uiPriority="69"/>
+    <w:lsdException w:name="Dark List Accent 3" w:uiPriority="70"/>
+    <w:lsdException w:name="Colorful Shading Accent 3" w:uiPriority="71"/>
+    <w:lsdException w:name="Colorful List Accent 3" w:uiPriority="72"/>
+    <w:lsdException w:name="Colorful Grid Accent 3" w:uiPriority="73"/>
+    <w:lsdException w:name="Light Shading Accent 4" w:uiPriority="60"/>
+    <w:lsdException w:name="Light List Accent 4" w:uiPriority="61"/>
+    <w:lsdException w:name="Light Grid Accent 4" w:uiPriority="62"/>
+    <w:lsdException w:name="Medium Shading 1 Accent 4" w:uiPriority="63"/>
+    <w:lsdException w:name="Medium Shading 2 Accent 4" w:uiPriority="64"/>
+    <w:lsdException w:name="Medium List 1 Accent 4" w:uiPriority="65"/>
+    <w:lsdException w:name="Medium List 2 Accent 4" w:uiPriority="66"/>
+    <w:lsdException w:name="Medium Grid 1 Accent 4" w:uiPriority="67"/>
+    <w:lsdException w:name="Medium Grid 2 Accent 4" w:uiPriority="68"/>
+    <w:lsdException w:name="Medium Grid 3 Accent 4" w:uiPriority="69"/>
+    <w:lsdException w:name="Dark List Accent 4" w:uiPriority="70"/>
+    <w:lsdException w:name="Colorful Shading Accent 4" w:uiPriority="71"/>
+    <w:lsdException w:name="Colorful List Accent 4" w:uiPriority="72"/>
+    <w:lsdException w:name="Colorful Grid Accent 4" w:uiPriority="73"/>
+    <w:lsdException w:name="Light Shading Accent 5" w:uiPriority="60"/>
+    <w:lsdException w:name="Light List Accent 5" w:uiPriority="61"/>
+    <w:lsdException w:name="Light Grid Accent 5" w:uiPriority="62"/>
+    <w:lsdException w:name="Medium Shading 1 Accent 5" w:uiPriority="63"/>
+    <w:lsdException w:name="Medium Shading 2 Accent 5" w:uiPriority="64"/>
+    <w:lsdException w:name="Medium List 1 Accent 5" w:uiPriority="65"/>
+    <w:lsdException w:name="Medium List 2 Accent 5" w:uiPriority="66"/>
+    <w:lsdException w:name="Medium Grid 1 Accent 5" w:uiPriority="67"/>
+    <w:lsdException w:name="Medium Grid 2 Accent 5" w:uiPriority="68"/>
+    <w:lsdException w:name="Medium Grid 3 Accent 5" w:uiPriority="69"/>
+    <w:lsdException w:name="Dark List Accent 5" w:uiPriority="70"/>
+    <w:lsdException w:name="Colorful Shading Accent 5" w:uiPriority="71"/>
+    <w:lsdException w:name="Colorful List Accent 5" w:uiPriority="72"/>
+    <w:lsdException w:name="Colorful Grid Accent 5" w:uiPriority="73"/>
+    <w:lsdException w:name="Light Shading Accent 6" w:uiPriority="60"/>
+    <w:lsdException w:name="Light List Accent 6" w:uiPriority="61"/>
+    <w:lsdException w:name="Light Grid Accent 6" w:uiPriority="62"/>
+    <w:lsdException w:name="Medium Shading 1 Accent 6" w:uiPriority="63"/>
+    <w:lsdException w:name="Medium Shading 2 Accent 6" w:uiPriority="64"/>
+    <w:lsdException w:name="Medium List 1 Accent 6" w:uiPriority="65"/>
+    <w:lsdException w:name="Medium List 2 Accent 6" w:uiPriority="66"/>
+    <w:lsdException w:name="Medium Grid 1 Accent 6" w:uiPriority="67"/>
+    <w:lsdException w:name="Medium Grid 2 Accent 6" w:uiPriority="68"/>
+    <w:lsdException w:name="Medium Grid 3 Accent 6" w:uiPriority="69"/>
+    <w:lsdException w:name="Dark List Accent 6" w:uiPriority="70"/>
+    <w:lsdException w:name="Colorful Shading Accent 6" w:uiPriority="71"/>
+    <w:lsdException w:name="Colorful List Accent 6" w:uiPriority="72"/>
+    <w:lsdException w:name="Colorful Grid Accent 6" w:uiPriority="73"/>
+    <w:lsdException w:name="Subtle Emphasis" w:uiPriority="19" w:qFormat="1"/>
+    <w:lsdException w:name="Intense Emphasis" w:uiPriority="21" w:qFormat="1"/>
+    <w:lsdException w:name="Subtle Reference" w:uiPriority="31" w:qFormat="1"/>
+    <w:lsdException w:name="Intense Reference" w:uiPriority="32" w:qFormat="1"/>
+    <w:lsdException w:name="Book Title" w:uiPriority="33" w:qFormat="1"/>
+    <w:lsdException w:name="Bibliography" w:semiHidden="1" w:uiPriority="37" w:unhideWhenUsed="1"/>
+    <w:lsdException w:name="TOC Heading" w:semiHidden="1" w:uiPriority="39" w:unhideWhenUsed="1" w:qFormat="1"/>
+    <w:lsdException w:name="Plain Table 1" w:uiPriority="41"/>
+    <w:lsdException w:name="Plain Table 2" w:uiPriority="42"/>
+    <w:lsdException w:name="Plain Table 3" w:uiPriority="43"/>
+    <w:lsdException w:name="Plain Table 4" w:uiPriority="44"/>
+    <w:lsdException w:name="Plain Table 5" w:uiPriority="45"/>
+    <w:lsdException w:name="Grid Table Light" w:uiPriority="40"/>
+    <w:lsdException w:name="Grid Table 1 Light" w:uiPriority="46"/>
+    <w:lsdException w:name="Grid Table 2" w:uiPriority="47"/>
+    <w:lsdException w:name="Grid Table 3" w:uiPriority="48"/>
+    <w:lsdException w:name="Grid Table 4" w:uiPriority="49"/>
+    <w:lsdException w:name="Grid Table 5 Dark" w:uiPriority="50"/>
+    <w:lsdException w:name="Grid Table 6 Colorful" w:uiPriority="51"/>
+    <w:lsdException w:name="Grid Table 7 Colorful" w:uiPriority="52"/>
+    <w:lsdException w:name="Grid Table 1 Light Accent 1" w:uiPriority="46"/>
+    <w:lsdException w:name="Grid Table 2 Accent 1" w:uiPriority="47"/>
+    <w:lsdException w:name="Grid Table 3 Accent 1" w:uiPriority="48"/>
+    <w:lsdException w:name="Grid Table 4 Accent 1" w:uiPriority="49"/>
+    <w:lsdException w:name="Grid Table 5 Dark Accent 1" w:uiPriority="50"/>
+    <w:lsdException w:name="Grid Table 6 Colorful Accent 1" w:uiPriority="51"/>
+    <w:lsdException w:name="Grid Table 7 Colorful Accent 1" w:uiPriority="52"/>
+    <w:lsdException w:name="Grid Table 1 Light Accent 2" w:uiPriority="46"/>
+    <w:lsdException w:name="Grid Table 2 Accent 2" w:uiPriority="47"/>
+    <w:lsdException w:name="Grid Table 3 Accent 2" w:uiPriority="48"/>
+    <w:lsdException w:name="Grid Table 4 Accent 2" w:uiPriority="49"/>
+    <w:lsdException w:name="Grid Table 5 Dark Accent 2" w:uiPriority="50"/>
+    <w:lsdException w:name="Grid Table 6 Colorful Accent 2" w:uiPriority="51"/>
+    <w:lsdException w:name="Grid Table 7 Colorful Accent 2" w:uiPriority="52"/>
+    <w:lsdException w:name="Grid Table 1 Light Accent 3" w:uiPriority="46"/>
+    <w:lsdException w:name="Grid Table 2 Accent 3" w:uiPriority="47"/>
+    <w:lsdException w:name="Grid Table 3 Accent 3" w:uiPriority="48"/>
+    <w:lsdException w:name="Grid Table 4 Accent 3" w:uiPriority="49"/>
+    <w:lsdException w:name="Grid Table 5 Dark Accent 3" w:uiPriority="50"/>
+    <w:lsdException w:name="Grid Table 6 Colorful Accent 3" w:uiPriority="51"/>
+    <w:lsdException w:name="Grid Table 7 Colorful Accent 3" w:uiPriority="52"/>
+    <w:lsdException w:name="Grid Table 1 Light Accent 4" w:uiPriority="46"/>
+    <w:lsdException w:name="Grid Table 2 Accent 4" w:uiPriority="47"/>
+    <w:lsdException w:name="Grid Table 3 Accent 4" w:uiPriority="48"/>
+    <w:lsdException w:name="Grid Table 4 Accent 4" w:uiPriority="49"/>
+    <w:lsdException w:name="Grid Table 5 Dark Accent 4" w:uiPriority="50"/>
+    <w:lsdException w:name="Grid Table 6 Colorful Accent 4" w:uiPriority="51"/>
+    <w:lsdException w:name="Grid Table 7 Colorful Accent 4" w:uiPriority="52"/>
+    <w:lsdException w:name="Grid Table 1 Light Accent 5" w:uiPriority="46"/>
+    <w:lsdException w:name="Grid Table 2 Accent 5" w:uiPriority="47"/>
+    <w:lsdException w:name="Grid Table 3 Accent 5" w:uiPriority="48"/>
+    <w:lsdException w:name="Grid Table 4 Accent 5" w:uiPriority="49"/>
+    <w:lsdException w:name="Grid Table 5 Dark Accent 5" w:uiPriority="50"/>
+    <w:lsdException w:name="Grid Table 6 Colorful Accent 5" w:uiPriority="51"/>
+    <w:lsdException w:name="Grid Table 7 Colorful Accent 5" w:uiPriority="52"/>
+    <w:lsdException w:name="Grid Table 1 Light Accent 6" w:uiPriority="46"/>
+    <w:lsdException w:name="Grid Table 2 Accent 6" w:uiPriority="47"/>
+    <w:lsdException w:name="Grid Table 3 Accent 6" w:uiPriority="48"/>
+    <w:lsdException w:name="Grid Table 4 Accent 6" w:uiPriority="49"/>
+    <w:lsdException w:name="Grid Table 5 Dark Accent 6" w:uiPriority="50"/>
+    <w:lsdException w:name="Grid Table 6 Colorful Accent 6" w:uiPriority="51"/>
+    <w:lsdException w:name="Grid Table 7 Colorful Accent 6" w:uiPriority="52"/>
+    <w:lsdException w:name="List Table 1 Light" w:uiPriority="46"/>
+    <w:lsdException w:name="List Table 2" w:uiPriority="47"/>
+    <w:lsdException w:name="List Table 3" w:uiPriority="48"/>
+    <w:lsdException w:name="List Table 4" w:uiPriority="49"/>
+    <w:lsdException w:name="List Table 5 Dark" w:uiPriority="50"/>
+    <w:lsdException w:name="List Table 6 Colorful" w:uiPriority="51"/>
+    <w:lsdException w:name="List Table 7 Colorful" w:uiPriority="52"/>
+    <w:lsdException w:name="List Table 1 Light Accent 1" w:uiPriority="46"/>
+    <w:lsdException w:name="List Table 2 Accent 1" w:uiPriority="47"/>
+    <w:lsdException w:name="List Table 3 Accent 1" w:uiPriority="48"/>
+    <w:lsdException w:name="List Table 4 Accent 1" w:uiPriority="49"/>
+    <w:lsdException w:name="List Table 5 Dark Accent 1" w:uiPriority="50"/>
+    <w:lsdException w:name="List Table 6 Colorful Accent 1" w:uiPriority="51"/>
+    <w:lsdException w:name="List Table 7 Colorful Accent 1" w:uiPriority="52"/>
+    <w:lsdException w:name="List Table 1 Light Accent 2" w:uiPriority="46"/>
+    <w:lsdException w:name="List Table 2 Accent 2" w:uiPriority="47"/>
+    <w:lsdException w:name="List Table 3 Accent 2" w:uiPriority="48"/>
+    <w:lsdException w:name="List Table 4 Accent 2" w:uiPriority="49"/>
+    <w:lsdException w:name="List Table 5 Dark Accent 2" w:uiPriority="50"/>
+    <w:lsdException w:name="List Table 6 Colorful Accent 2" w:uiPriority="51"/>
+    <w:lsdException w:name="List Table 7 Colorful Accent 2" w:uiPriority="52"/>
+    <w:lsdException w:name="List Table 1 Light Accent 3" w:uiPriority="46"/>
+    <w:lsdException w:name="List Table 2 Accent 3" w:uiPriority="47"/>
+    <w:lsdException w:name="List Table 3 Accent 3" w:uiPriority="48"/>
+    <w:lsdException w:name="List Table 4 Accent 3" w:uiPriority="49"/>
+    <w:lsdException w:name="List Table 5 Dark Accent 3" w:uiPriority="50"/>
+    <w:lsdException w:name="List Table 6 Colorful Accent 3" w:uiPriority="51"/>
+    <w:lsdException w:name="List Table 7 Colorful Accent 3" w:uiPriority="52"/>
+    <w:lsdException w:name="List Table 1 Light Accent 4" w:uiPriority="46"/>
+    <w:lsdException w:name="List Table 2 Accent 4" w:uiPriority="47"/>
+    <w:lsdException w:name="List Table 3 Accent 4" w:uiPriority="48"/>
+    <w:lsdException w:name="List Table 4 Accent 4" w:uiPriority="49"/>
+    <w:lsdException w:name="List Table 5 Dark Accent 4" w:uiPriority="50"/>
+    <w:lsdException w:name="List Table 6 Colorful Accent 4" w:uiPriority="51"/>
+    <w:lsdException w:name="List Table 7 Colorful Accent 4" w:uiPriority="52"/>
+    <w:lsdException w:name="List Table 1 Light Accent 5" w:uiPriority="46"/>
+    <w:lsdException w:name="List Table 2 Accent 5" w:uiPriority="47"/>
+    <w:lsdException w:name="List Table 3 Accent 5" w:uiPriority="48"/>
+    <w:lsdException w:name="List Table 4 Accent 5" w:uiPriority="49"/>
+    <w:lsdException w:name="List Table 5 Dark Accent 5" w:uiPriority="50"/>
+    <w:lsdException w:name="List Table 6 Colorful Accent 5" w:uiPriority="51"/>
+    <w:lsdException w:name="List Table 7 Colorful Accent 5" w:uiPriority="52"/>
+    <w:lsdException w:name="List Table 1 Light Accent 6" w:uiPriority="46"/>
+    <w:lsdException w:name="List Table 2 Accent 6" w:uiPriority="47"/>
+    <w:lsdException w:name="List Table 3 Accent 6" w:uiPriority="48"/>
+    <w:lsdException w:name="List Table 4 Accent 6" w:uiPriority="49"/>
+    <w:lsdException w:name="List Table 5 Dark Accent 6" w:uiPriority="50"/>
+    <w:lsdException w:name="List Table 6 Colorful Accent 6" w:uiPriority="51"/>
+    <w:lsdException w:name="List Table 7 Colorful Accent 6" w:uiPriority="52"/>
+    <w:lsdException w:name="Mention" w:semiHidden="1" w:unhideWhenUsed="1"/>
+    <w:lsdException w:name="Smart Hyperlink" w:semiHidden="1" w:unhideWhenUsed="1"/>
+    <w:lsdException w:name="Hashtag" w:semiHidden="1" w:unhideWhenUsed="1"/>
+    <w:lsdException w:name="Unresolved Mention" w:semiHidden="1" w:unhideWhenUsed="1"/>
+    <w:lsdException w:name="Smart Link" w:semiHidden="1" w:unhideWhenUsed="1"/>
+  </w:latentStyles>
+  <w:style w:type="paragraph" w:default="1" w:styleId="Normal">
+    <w:name w:val="Normal"/>
+    <w:qFormat/>
+  </w:style>
+  <w:style w:type="character" w:default="1" w:styleId="Policepardfaut">
+    <w:name w:val="Default Paragraph Font"/>
+    <w:uiPriority w:val="1"/>
+    <w:semiHidden/>
+    <w:unhideWhenUsed/>
+  </w:style>
+  <w:style w:type="table" w:default="1" w:styleId="TableauNormal">
+    <w:name w:val="Normal Table"/>
+    <w:uiPriority w:val="99"/>
+    <w:semiHidden/>
+    <w:unhideWhenUsed/>
+    <w:tblPr>
+      <w:tblInd w:w="0" w:type="dxa"/>
+      <w:tblCellMar>
+        <w:top w:w="0" w:type="dxa"/>
+        <w:left w:w="108" w:type="dxa"/>
+        <w:bottom w:w="0" w:type="dxa"/>
+        <w:right w:w="108" w:type="dxa"/>
+      </w:tblCellMar>
+    </w:tblPr>
+  </w:style>
+  <w:style w:type="numbering" w:default="1" w:styleId="Aucuneliste">
+    <w:name w:val="No List"/>
+    <w:uiPriority w:val="99"/>
+    <w:semiHidden/>
+    <w:unhideWhenUsed/>
+  </w:style>
+  <w:style w:type="character" w:styleId="Textedelespacerserv">
+    <w:name w:val="Placeholder Text"/>
+    <w:basedOn w:val="Policepardfaut"/>
+    <w:uiPriority w:val="99"/>
+    <w:semiHidden/>
+    <w:rsid w:val="00C207FB"/>
+    <w:rPr>
+      <w:color w:val="808080"/>
+    </w:rPr>
+  </w:style>
+  <w:style w:type="paragraph" w:customStyle="1" w:styleId="15761B967F98408FB8704333CA84973F">
+    <w:name w:val="15761B967F98408FB8704333CA84973F"/>
+    <w:rsid w:val="00C207FB"/>
+  </w:style>
+</w:styles>
+</file>
+
+<file path=word/glossary/webSettings.xml><?xml version="1.0" encoding="utf-8"?>
+<w:webSettings xmlns:mc="http://schemas.openxmlformats.org/markup-compatibility/2006" xmlns:r="http://schemas.openxmlformats.org/officeDocument/2006/relationships" xmlns:w="http://schemas.openxmlformats.org/wordprocessingml/2006/main" xmlns:w14="http://schemas.microsoft.com/office/word/2010/wordml" xmlns:w15="http://schemas.microsoft.com/office/word/2012/wordml" xmlns:w16cex="http://schemas.microsoft.com/office/word/2018/wordml/cex" xmlns:w16cid="http://schemas.microsoft.com/office/word/2016/wordml/cid" xmlns:w16="http://schemas.microsoft.com/office/word/2018/wordml" xmlns:w16sdtdh="http://schemas.microsoft.com/office/word/2020/wordml/sdtdatahash" xmlns:w16se="http://schemas.microsoft.com/office/word/2015/wordml/symex" mc:Ignorable="w14 w15 w16se w16cid w16 w16cex w16sdtdh">
+  <w:optimizeForBrowser/>
+  <w:allowPNG/>
+</w:webSettings>
+</file>
+
 <file path=word/theme/theme1.xml><?xml version="1.0" encoding="utf-8"?>
 <a:theme xmlns:a="http://schemas.openxmlformats.org/drawingml/2006/main" name="Thème Office">
   <a:themeElements>

</xml_diff>

<commit_message>
:hammer: generate pdf add option
</commit_message>
<xml_diff>
--- a/doc_test.docx
+++ b/doc_test.docx
@@ -1021,6 +1021,74 @@
         <w:t>.</w:t>
       </w:r>
     </w:p>
+    <w:p>
+      <w:pPr>
+        <w:pStyle w:val="Paragraphedeliste"/>
+        <w:numPr>
+          <w:ilvl w:val="0"/>
+          <w:numId w:val="4"/>
+        </w:numPr>
+        <w:rPr>
+          <w:rFonts w:ascii="Inter" w:hAnsi="Inter" w:cstheme="minorHAnsi"/>
+          <w:lang w:val="fr-RE"/>
+        </w:rPr>
+      </w:pPr>
+      <w:r>
+        <w:rPr>
+          <w:rFonts w:ascii="Inter" w:hAnsi="Inter" w:cstheme="minorHAnsi"/>
+          <w:lang w:val="fr-RE"/>
+        </w:rPr>
+        <w:t>Option1</w:t>
+      </w:r>
+    </w:p>
+    <w:p>
+      <w:pPr>
+        <w:pStyle w:val="Paragraphedeliste"/>
+        <w:numPr>
+          <w:ilvl w:val="0"/>
+          <w:numId w:val="4"/>
+        </w:numPr>
+        <w:rPr>
+          <w:rFonts w:ascii="Inter" w:hAnsi="Inter" w:cstheme="minorHAnsi"/>
+          <w:lang w:val="fr-RE"/>
+        </w:rPr>
+      </w:pPr>
+      <w:r>
+        <w:rPr>
+          <w:rFonts w:ascii="Inter" w:hAnsi="Inter" w:cstheme="minorHAnsi"/>
+          <w:lang w:val="fr-RE"/>
+        </w:rPr>
+        <w:t>Option2</w:t>
+      </w:r>
+    </w:p>
+    <w:p>
+      <w:pPr>
+        <w:pStyle w:val="Paragraphedeliste"/>
+        <w:numPr>
+          <w:ilvl w:val="0"/>
+          <w:numId w:val="4"/>
+        </w:numPr>
+        <w:rPr>
+          <w:rFonts w:ascii="Inter" w:hAnsi="Inter" w:cstheme="minorHAnsi"/>
+          <w:lang w:val="fr-RE"/>
+        </w:rPr>
+      </w:pPr>
+      <w:r>
+        <w:rPr>
+          <w:rFonts w:ascii="Inter" w:hAnsi="Inter" w:cstheme="minorHAnsi"/>
+          <w:lang w:val="fr-RE"/>
+        </w:rPr>
+        <w:t>Option3</w:t>
+      </w:r>
+    </w:p>
+    <w:p>
+      <w:pPr>
+        <w:rPr>
+          <w:rFonts w:ascii="Inter" w:hAnsi="Inter" w:cstheme="minorHAnsi"/>
+          <w:lang w:val="fr-RE"/>
+        </w:rPr>
+      </w:pPr>
+    </w:p>
     <w:sectPr>
       <w:pgSz w:w="11906" w:h="16838"/>
       <w:pgMar w:top="851" w:right="851" w:bottom="709" w:left="1134" w:header="0" w:footer="0" w:gutter="0"/>
@@ -1085,6 +1153,119 @@
 <file path=word/numbering.xml><?xml version="1.0" encoding="utf-8"?>
 <w:numbering xmlns:wpc="http://schemas.microsoft.com/office/word/2010/wordprocessingCanvas" xmlns:cx="http://schemas.microsoft.com/office/drawing/2014/chartex" xmlns:cx1="http://schemas.microsoft.com/office/drawing/2015/9/8/chartex" xmlns:cx2="http://schemas.microsoft.com/office/drawing/2015/10/21/chartex" xmlns:cx3="http://schemas.microsoft.com/office/drawing/2016/5/9/chartex" xmlns:cx4="http://schemas.microsoft.com/office/drawing/2016/5/10/chartex" xmlns:cx5="http://schemas.microsoft.com/office/drawing/2016/5/11/chartex" xmlns:cx6="http://schemas.microsoft.com/office/drawing/2016/5/12/chartex" xmlns:cx7="http://schemas.microsoft.com/office/drawing/2016/5/13/chartex" xmlns:cx8="http://schemas.microsoft.com/office/drawing/2016/5/14/chartex" xmlns:mc="http://schemas.openxmlformats.org/markup-compatibility/2006" xmlns:aink="http://schemas.microsoft.com/office/drawing/2016/ink" xmlns:am3d="http://schemas.microsoft.com/office/drawing/2017/model3d" xmlns:o="urn:schemas-microsoft-com:office:office" xmlns:oel="http://schemas.microsoft.com/office/2019/extlst" xmlns:r="http://schemas.openxmlformats.org/officeDocument/2006/relationships" xmlns:m="http://schemas.openxmlformats.org/officeDocument/2006/math" xmlns:v="urn:schemas-microsoft-com:vml" xmlns:wp14="http://schemas.microsoft.com/office/word/2010/wordprocessingDrawing" xmlns:wp="http://schemas.openxmlformats.org/drawingml/2006/wordprocessingDrawing" xmlns:w10="urn:schemas-microsoft-com:office:word" xmlns:w="http://schemas.openxmlformats.org/wordprocessingml/2006/main" xmlns:w14="http://schemas.microsoft.com/office/word/2010/wordml" xmlns:w15="http://schemas.microsoft.com/office/word/2012/wordml" xmlns:w16cex="http://schemas.microsoft.com/office/word/2018/wordml/cex" xmlns:w16cid="http://schemas.microsoft.com/office/word/2016/wordml/cid" xmlns:w16="http://schemas.microsoft.com/office/word/2018/wordml" xmlns:w16sdtdh="http://schemas.microsoft.com/office/word/2020/wordml/sdtdatahash" xmlns:w16se="http://schemas.microsoft.com/office/word/2015/wordml/symex" xmlns:wpg="http://schemas.microsoft.com/office/word/2010/wordprocessingGroup" xmlns:wpi="http://schemas.microsoft.com/office/word/2010/wordprocessingInk" xmlns:wne="http://schemas.microsoft.com/office/word/2006/wordml" xmlns:wps="http://schemas.microsoft.com/office/word/2010/wordprocessingShape" mc:Ignorable="w14 w15 w16se w16cid w16 w16cex w16sdtdh wp14">
   <w:abstractNum w:abstractNumId="0" w15:restartNumberingAfterBreak="0">
+    <w:nsid w:val="02937299"/>
+    <w:multiLevelType w:val="hybridMultilevel"/>
+    <w:tmpl w:val="67EC2F42"/>
+    <w:lvl w:ilvl="0" w:tplc="200C0001">
+      <w:start w:val="1"/>
+      <w:numFmt w:val="bullet"/>
+      <w:lvlText w:val=""/>
+      <w:lvlJc w:val="left"/>
+      <w:pPr>
+        <w:ind w:left="720" w:hanging="360"/>
+      </w:pPr>
+      <w:rPr>
+        <w:rFonts w:ascii="Symbol" w:hAnsi="Symbol" w:hint="default"/>
+      </w:rPr>
+    </w:lvl>
+    <w:lvl w:ilvl="1" w:tplc="200C0003" w:tentative="1">
+      <w:start w:val="1"/>
+      <w:numFmt w:val="bullet"/>
+      <w:lvlText w:val="o"/>
+      <w:lvlJc w:val="left"/>
+      <w:pPr>
+        <w:ind w:left="1440" w:hanging="360"/>
+      </w:pPr>
+      <w:rPr>
+        <w:rFonts w:ascii="Courier New" w:hAnsi="Courier New" w:cs="Courier New" w:hint="default"/>
+      </w:rPr>
+    </w:lvl>
+    <w:lvl w:ilvl="2" w:tplc="200C0005" w:tentative="1">
+      <w:start w:val="1"/>
+      <w:numFmt w:val="bullet"/>
+      <w:lvlText w:val=""/>
+      <w:lvlJc w:val="left"/>
+      <w:pPr>
+        <w:ind w:left="2160" w:hanging="360"/>
+      </w:pPr>
+      <w:rPr>
+        <w:rFonts w:ascii="Wingdings" w:hAnsi="Wingdings" w:hint="default"/>
+      </w:rPr>
+    </w:lvl>
+    <w:lvl w:ilvl="3" w:tplc="200C0001" w:tentative="1">
+      <w:start w:val="1"/>
+      <w:numFmt w:val="bullet"/>
+      <w:lvlText w:val=""/>
+      <w:lvlJc w:val="left"/>
+      <w:pPr>
+        <w:ind w:left="2880" w:hanging="360"/>
+      </w:pPr>
+      <w:rPr>
+        <w:rFonts w:ascii="Symbol" w:hAnsi="Symbol" w:hint="default"/>
+      </w:rPr>
+    </w:lvl>
+    <w:lvl w:ilvl="4" w:tplc="200C0003" w:tentative="1">
+      <w:start w:val="1"/>
+      <w:numFmt w:val="bullet"/>
+      <w:lvlText w:val="o"/>
+      <w:lvlJc w:val="left"/>
+      <w:pPr>
+        <w:ind w:left="3600" w:hanging="360"/>
+      </w:pPr>
+      <w:rPr>
+        <w:rFonts w:ascii="Courier New" w:hAnsi="Courier New" w:cs="Courier New" w:hint="default"/>
+      </w:rPr>
+    </w:lvl>
+    <w:lvl w:ilvl="5" w:tplc="200C0005" w:tentative="1">
+      <w:start w:val="1"/>
+      <w:numFmt w:val="bullet"/>
+      <w:lvlText w:val=""/>
+      <w:lvlJc w:val="left"/>
+      <w:pPr>
+        <w:ind w:left="4320" w:hanging="360"/>
+      </w:pPr>
+      <w:rPr>
+        <w:rFonts w:ascii="Wingdings" w:hAnsi="Wingdings" w:hint="default"/>
+      </w:rPr>
+    </w:lvl>
+    <w:lvl w:ilvl="6" w:tplc="200C0001" w:tentative="1">
+      <w:start w:val="1"/>
+      <w:numFmt w:val="bullet"/>
+      <w:lvlText w:val=""/>
+      <w:lvlJc w:val="left"/>
+      <w:pPr>
+        <w:ind w:left="5040" w:hanging="360"/>
+      </w:pPr>
+      <w:rPr>
+        <w:rFonts w:ascii="Symbol" w:hAnsi="Symbol" w:hint="default"/>
+      </w:rPr>
+    </w:lvl>
+    <w:lvl w:ilvl="7" w:tplc="200C0003" w:tentative="1">
+      <w:start w:val="1"/>
+      <w:numFmt w:val="bullet"/>
+      <w:lvlText w:val="o"/>
+      <w:lvlJc w:val="left"/>
+      <w:pPr>
+        <w:ind w:left="5760" w:hanging="360"/>
+      </w:pPr>
+      <w:rPr>
+        <w:rFonts w:ascii="Courier New" w:hAnsi="Courier New" w:cs="Courier New" w:hint="default"/>
+      </w:rPr>
+    </w:lvl>
+    <w:lvl w:ilvl="8" w:tplc="200C0005" w:tentative="1">
+      <w:start w:val="1"/>
+      <w:numFmt w:val="bullet"/>
+      <w:lvlText w:val=""/>
+      <w:lvlJc w:val="left"/>
+      <w:pPr>
+        <w:ind w:left="6480" w:hanging="360"/>
+      </w:pPr>
+      <w:rPr>
+        <w:rFonts w:ascii="Wingdings" w:hAnsi="Wingdings" w:hint="default"/>
+      </w:rPr>
+    </w:lvl>
+  </w:abstractNum>
+  <w:abstractNum w:abstractNumId="1" w15:restartNumberingAfterBreak="0">
     <w:nsid w:val="11F754A6"/>
     <w:multiLevelType w:val="hybridMultilevel"/>
     <w:tmpl w:val="1C1EEEB2"/>
@@ -1197,7 +1378,7 @@
       </w:rPr>
     </w:lvl>
   </w:abstractNum>
-  <w:abstractNum w:abstractNumId="1" w15:restartNumberingAfterBreak="0">
+  <w:abstractNum w:abstractNumId="2" w15:restartNumberingAfterBreak="0">
     <w:nsid w:val="29CA6CBC"/>
     <w:multiLevelType w:val="hybridMultilevel"/>
     <w:tmpl w:val="648CDC3C"/>
@@ -1283,7 +1464,7 @@
       </w:pPr>
     </w:lvl>
   </w:abstractNum>
-  <w:abstractNum w:abstractNumId="2" w15:restartNumberingAfterBreak="0">
+  <w:abstractNum w:abstractNumId="3" w15:restartNumberingAfterBreak="0">
     <w:nsid w:val="753B1C50"/>
     <w:multiLevelType w:val="multilevel"/>
     <w:tmpl w:val="B62ADB6A"/>
@@ -1424,13 +1605,16 @@
     </w:lvl>
   </w:abstractNum>
   <w:num w:numId="1" w16cid:durableId="1874882079">
+    <w:abstractNumId w:val="3"/>
+  </w:num>
+  <w:num w:numId="2" w16cid:durableId="1592622038">
+    <w:abstractNumId w:val="1"/>
+  </w:num>
+  <w:num w:numId="3" w16cid:durableId="183710488">
     <w:abstractNumId w:val="2"/>
   </w:num>
-  <w:num w:numId="2" w16cid:durableId="1592622038">
+  <w:num w:numId="4" w16cid:durableId="2120365989">
     <w:abstractNumId w:val="0"/>
-  </w:num>
-  <w:num w:numId="3" w16cid:durableId="183710488">
-    <w:abstractNumId w:val="1"/>
   </w:num>
 </w:numbering>
 </file>
@@ -1927,6 +2111,17 @@
       <w:lang w:val="ru-RU"/>
     </w:rPr>
   </w:style>
+  <w:style w:type="paragraph" w:styleId="Paragraphedeliste">
+    <w:name w:val="List Paragraph"/>
+    <w:basedOn w:val="Normal"/>
+    <w:uiPriority w:val="34"/>
+    <w:qFormat/>
+    <w:rsid w:val="00FE3748"/>
+    <w:pPr>
+      <w:ind w:left="720"/>
+      <w:contextualSpacing/>
+    </w:pPr>
+  </w:style>
 </w:styles>
 </file>
 
@@ -1968,6 +2163,13 @@
 
 <file path=word/glossary/fontTable.xml><?xml version="1.0" encoding="utf-8"?>
 <w:fonts xmlns:mc="http://schemas.openxmlformats.org/markup-compatibility/2006" xmlns:r="http://schemas.openxmlformats.org/officeDocument/2006/relationships" xmlns:w="http://schemas.openxmlformats.org/wordprocessingml/2006/main" xmlns:w14="http://schemas.microsoft.com/office/word/2010/wordml" xmlns:w15="http://schemas.microsoft.com/office/word/2012/wordml" xmlns:w16cex="http://schemas.microsoft.com/office/word/2018/wordml/cex" xmlns:w16cid="http://schemas.microsoft.com/office/word/2016/wordml/cid" xmlns:w16="http://schemas.microsoft.com/office/word/2018/wordml" xmlns:w16sdtdh="http://schemas.microsoft.com/office/word/2020/wordml/sdtdatahash" xmlns:w16se="http://schemas.microsoft.com/office/word/2015/wordml/symex" mc:Ignorable="w14 w15 w16se w16cid w16 w16cex w16sdtdh">
+  <w:font w:name="Symbol">
+    <w:panose1 w:val="05050102010706020507"/>
+    <w:charset w:val="02"/>
+    <w:family w:val="roman"/>
+    <w:pitch w:val="variable"/>
+    <w:sig w:usb0="00000000" w:usb1="10000000" w:usb2="00000000" w:usb3="00000000" w:csb0="80000000" w:csb1="00000000"/>
+  </w:font>
   <w:font w:name="Times New Roman">
     <w:panose1 w:val="02020603050405020304"/>
     <w:charset w:val="00"/>
@@ -1986,13 +2188,6 @@
     <w:panose1 w:val="05000000000000000000"/>
     <w:charset w:val="02"/>
     <w:family w:val="auto"/>
-    <w:pitch w:val="variable"/>
-    <w:sig w:usb0="00000000" w:usb1="10000000" w:usb2="00000000" w:usb3="00000000" w:csb0="80000000" w:csb1="00000000"/>
-  </w:font>
-  <w:font w:name="Symbol">
-    <w:panose1 w:val="05050102010706020507"/>
-    <w:charset w:val="02"/>
-    <w:family w:val="roman"/>
     <w:pitch w:val="variable"/>
     <w:sig w:usb0="00000000" w:usb1="10000000" w:usb2="00000000" w:usb3="00000000" w:csb0="80000000" w:csb1="00000000"/>
   </w:font>
@@ -2045,7 +2240,7 @@
   </w:compat>
   <w:rsids>
     <w:rsidRoot w:val="00C207FB"/>
-    <w:rsid w:val="002F444B"/>
+    <w:rsid w:val="001A2D70"/>
     <w:rsid w:val="005F25A3"/>
     <w:rsid w:val="0092015F"/>
     <w:rsid w:val="00C207FB"/>

</xml_diff>

<commit_message>
:hammer: get list images
</commit_message>
<xml_diff>
--- a/doc_test.docx
+++ b/doc_test.docx
@@ -114,7 +114,7 @@
               <w:b/>
               <w:sz w:val="36"/>
               <w:szCs w:val="36"/>
-              <w:lang w:val="fr-RE"/>
+              <w:lang w:val="en-US"/>
             </w:rPr>
             <w:t xml:space="preserve">Simple </w:t>
           </w:r>
@@ -125,7 +125,7 @@
               <w:b/>
               <w:sz w:val="36"/>
               <w:szCs w:val="36"/>
-              <w:lang w:val="fr-RE"/>
+              <w:lang w:val="en-US"/>
             </w:rPr>
             <w:t>docname</w:t>
           </w:r>
@@ -1079,6 +1079,63 @@
           <w:lang w:val="fr-RE"/>
         </w:rPr>
         <w:t>Option3</w:t>
+      </w:r>
+    </w:p>
+    <w:p>
+      <w:pPr>
+        <w:jc w:val="center"/>
+        <w:rPr>
+          <w:rFonts w:ascii="Inter" w:hAnsi="Inter" w:cstheme="minorHAnsi"/>
+          <w:lang w:val="fr-RE"/>
+        </w:rPr>
+      </w:pPr>
+      <w:r>
+        <w:rPr>
+          <w:rFonts w:ascii="Inter" w:hAnsi="Inter" w:cstheme="minorHAnsi"/>
+          <w:noProof/>
+          <w:lang w:val="fr-RE"/>
+        </w:rPr>
+        <w:drawing>
+          <wp:inline distT="0" distB="0" distL="0" distR="0" wp14:anchorId="2FDFEC0D" wp14:editId="1D63D329">
+            <wp:extent cx="2495550" cy="1828800"/>
+            <wp:effectExtent l="0" t="0" r="0" b="0"/>
+            <wp:docPr id="2" name="Image 2"/>
+            <wp:cNvGraphicFramePr>
+              <a:graphicFrameLocks xmlns:a="http://schemas.openxmlformats.org/drawingml/2006/main" noChangeAspect="1"/>
+            </wp:cNvGraphicFramePr>
+            <a:graphic xmlns:a="http://schemas.openxmlformats.org/drawingml/2006/main">
+              <a:graphicData uri="http://schemas.openxmlformats.org/drawingml/2006/picture">
+                <pic:pic xmlns:pic="http://schemas.openxmlformats.org/drawingml/2006/picture">
+                  <pic:nvPicPr>
+                    <pic:cNvPr id="2" name="Image 2"/>
+                    <pic:cNvPicPr/>
+                  </pic:nvPicPr>
+                  <pic:blipFill>
+                    <a:blip r:embed="rId8">
+                      <a:extLst>
+                        <a:ext uri="{28A0092B-C50C-407E-A947-70E740481C1C}">
+                          <a14:useLocalDpi xmlns:a14="http://schemas.microsoft.com/office/drawing/2010/main" val="0"/>
+                        </a:ext>
+                      </a:extLst>
+                    </a:blip>
+                    <a:stretch>
+                      <a:fillRect/>
+                    </a:stretch>
+                  </pic:blipFill>
+                  <pic:spPr>
+                    <a:xfrm>
+                      <a:off x="0" y="0"/>
+                      <a:ext cx="2495550" cy="1828800"/>
+                    </a:xfrm>
+                    <a:prstGeom prst="rect">
+                      <a:avLst/>
+                    </a:prstGeom>
+                  </pic:spPr>
+                </pic:pic>
+              </a:graphicData>
+            </a:graphic>
+          </wp:inline>
+        </w:drawing>
       </w:r>
     </w:p>
     <w:p>
@@ -2244,6 +2301,7 @@
     <w:rsid w:val="005F25A3"/>
     <w:rsid w:val="0092015F"/>
     <w:rsid w:val="00C207FB"/>
+    <w:rsid w:val="00D901C8"/>
   </w:rsids>
   <m:mathPr>
     <m:mathFont m:val="Cambria Math"/>

</xml_diff>